<commit_message>
last update: 2026-01-05 15:16
</commit_message>
<xml_diff>
--- a/templates/master_template.docx
+++ b/templates/master_template.docx
@@ -9,6 +9,7 @@
           <w:rFonts w:ascii="Segoe UI Black" w:hAnsi="Segoe UI Black"/>
           <w:sz w:val="72"/>
           <w:szCs w:val="72"/>
+          <w:lang w:val="en-US"/>
         </w:rPr>
       </w:pPr>
       <w:r>
@@ -18,15 +19,15 @@
           <w:szCs w:val="18"/>
         </w:rPr>
         <w:drawing>
-          <wp:anchor distT="0" distB="0" distL="114300" distR="114300" simplePos="0" relativeHeight="251658240" behindDoc="1" locked="0" layoutInCell="1" allowOverlap="1" wp14:anchorId="7ED5507A" wp14:editId="6BC10C1D">
+          <wp:anchor distT="0" distB="0" distL="114300" distR="114300" simplePos="0" relativeHeight="251658240" behindDoc="1" locked="0" layoutInCell="1" allowOverlap="1" wp14:anchorId="7ED5507A" wp14:editId="318DB0DA">
             <wp:simplePos x="0" y="0"/>
             <wp:positionH relativeFrom="column">
-              <wp:posOffset>5257165</wp:posOffset>
+              <wp:posOffset>5733415</wp:posOffset>
             </wp:positionH>
             <wp:positionV relativeFrom="paragraph">
-              <wp:posOffset>-842644</wp:posOffset>
+              <wp:posOffset>-727710</wp:posOffset>
             </wp:positionV>
-            <wp:extent cx="1365250" cy="924388"/>
+            <wp:extent cx="1365250" cy="923925"/>
             <wp:effectExtent l="0" t="0" r="6350" b="9525"/>
             <wp:wrapNone/>
             <wp:docPr id="1507567963" name="Imagen 1" descr="Logotipo&#10;&#10;El contenido generado por IA puede ser incorrecto."/>
@@ -55,7 +56,7 @@
                   <pic:spPr>
                     <a:xfrm>
                       <a:off x="0" y="0"/>
-                      <a:ext cx="1374694" cy="930782"/>
+                      <a:ext cx="1365250" cy="923925"/>
                     </a:xfrm>
                     <a:prstGeom prst="rect">
                       <a:avLst/>
@@ -78,22 +79,27 @@
           <w:rFonts w:ascii="Segoe UI Black" w:hAnsi="Segoe UI Black"/>
           <w:sz w:val="72"/>
           <w:szCs w:val="72"/>
+          <w:lang w:val="en-US"/>
         </w:rPr>
         <w:t>{{</w:t>
       </w:r>
+      <w:proofErr w:type="spellStart"/>
       <w:r>
         <w:rPr>
           <w:rFonts w:ascii="Segoe UI Black" w:hAnsi="Segoe UI Black"/>
           <w:sz w:val="72"/>
           <w:szCs w:val="72"/>
+          <w:lang w:val="en-US"/>
         </w:rPr>
         <w:t>titulo</w:t>
       </w:r>
+      <w:proofErr w:type="spellEnd"/>
       <w:r>
         <w:rPr>
           <w:rFonts w:ascii="Segoe UI Black" w:hAnsi="Segoe UI Black"/>
           <w:sz w:val="72"/>
           <w:szCs w:val="72"/>
+          <w:lang w:val="en-US"/>
         </w:rPr>
         <w:t>}}</w:t>
       </w:r>
@@ -103,6 +109,1610 @@
         <w:rPr>
           <w:sz w:val="18"/>
           <w:szCs w:val="18"/>
+          <w:lang w:val="en-US"/>
+        </w:rPr>
+      </w:pPr>
+    </w:p>
+    <w:p>
+      <w:pPr>
+        <w:rPr>
+          <w:rFonts w:ascii="Segoe UI Black" w:hAnsi="Segoe UI Black"/>
+          <w:sz w:val="18"/>
+          <w:szCs w:val="18"/>
+          <w:lang w:val="en-US"/>
+        </w:rPr>
+      </w:pPr>
+      <w:proofErr w:type="gramStart"/>
+      <w:r>
+        <w:rPr>
+          <w:rFonts w:ascii="Segoe UI Black" w:hAnsi="Segoe UI Black"/>
+          <w:sz w:val="18"/>
+          <w:szCs w:val="18"/>
+          <w:lang w:val="en-US"/>
+        </w:rPr>
+        <w:t>DATE :</w:t>
+      </w:r>
+      <w:proofErr w:type="gramEnd"/>
+      <w:r>
+        <w:rPr>
+          <w:rFonts w:ascii="Segoe UI Black" w:hAnsi="Segoe UI Black"/>
+          <w:sz w:val="18"/>
+          <w:szCs w:val="18"/>
+          <w:lang w:val="en-US"/>
+        </w:rPr>
+        <w:t xml:space="preserve"> {{</w:t>
+      </w:r>
+      <w:proofErr w:type="spellStart"/>
+      <w:r>
+        <w:rPr>
+          <w:rFonts w:ascii="Segoe UI Black" w:hAnsi="Segoe UI Black"/>
+          <w:sz w:val="18"/>
+          <w:szCs w:val="18"/>
+          <w:lang w:val="en-US"/>
+        </w:rPr>
+        <w:t>fecha_generacion</w:t>
+      </w:r>
+      <w:proofErr w:type="spellEnd"/>
+      <w:r>
+        <w:rPr>
+          <w:rFonts w:ascii="Segoe UI Black" w:hAnsi="Segoe UI Black"/>
+          <w:sz w:val="18"/>
+          <w:szCs w:val="18"/>
+          <w:lang w:val="en-US"/>
+        </w:rPr>
+        <w:t>}}</w:t>
+      </w:r>
+    </w:p>
+    <w:p>
+      <w:pPr>
+        <w:rPr>
+          <w:rFonts w:ascii="Segoe UI Black" w:hAnsi="Segoe UI Black"/>
+          <w:sz w:val="18"/>
+          <w:szCs w:val="18"/>
+        </w:rPr>
+      </w:pPr>
+    </w:p>
+    <w:tbl>
+      <w:tblPr>
+        <w:tblStyle w:val="Tablaconcuadrcula2-nfasis4"/>
+        <w:tblW w:w="0" w:type="auto"/>
+        <w:tblLook w:val="04A0" w:firstRow="1" w:lastRow="0" w:firstColumn="1" w:lastColumn="0" w:noHBand="0" w:noVBand="1"/>
+      </w:tblPr>
+      <w:tblGrid>
+        <w:gridCol w:w="3509"/>
+        <w:gridCol w:w="3509"/>
+        <w:gridCol w:w="3510"/>
+      </w:tblGrid>
+      <w:tr>
+        <w:trPr>
+          <w:cnfStyle w:val="100000000000" w:firstRow="1" w:lastRow="0" w:firstColumn="0" w:lastColumn="0" w:oddVBand="0" w:evenVBand="0" w:oddHBand="0" w:evenHBand="0" w:firstRowFirstColumn="0" w:firstRowLastColumn="0" w:lastRowFirstColumn="0" w:lastRowLastColumn="0"/>
+        </w:trPr>
+        <w:tc>
+          <w:tcPr>
+            <w:cnfStyle w:val="001000000000" w:firstRow="0" w:lastRow="0" w:firstColumn="1" w:lastColumn="0" w:oddVBand="0" w:evenVBand="0" w:oddHBand="0" w:evenHBand="0" w:firstRowFirstColumn="0" w:firstRowLastColumn="0" w:lastRowFirstColumn="0" w:lastRowLastColumn="0"/>
+            <w:tcW w:w="10528" w:type="dxa"/>
+            <w:gridSpan w:val="3"/>
+            <w:tcBorders>
+              <w:top w:val="single" w:sz="4" w:space="0" w:color="auto"/>
+            </w:tcBorders>
+          </w:tcPr>
+          <w:p>
+            <w:pPr>
+              <w:rPr>
+                <w:rFonts w:ascii="Segoe UI Black" w:hAnsi="Segoe UI Black"/>
+                <w:sz w:val="18"/>
+                <w:szCs w:val="18"/>
+              </w:rPr>
+            </w:pPr>
+            <w:proofErr w:type="spellStart"/>
+            <w:r>
+              <w:rPr>
+                <w:rFonts w:ascii="Segoe UI Black" w:hAnsi="Segoe UI Black"/>
+                <w:sz w:val="18"/>
+                <w:szCs w:val="18"/>
+              </w:rPr>
+              <w:t>Details</w:t>
+            </w:r>
+            <w:proofErr w:type="spellEnd"/>
+          </w:p>
+        </w:tc>
+      </w:tr>
+      <w:tr>
+        <w:trPr>
+          <w:cnfStyle w:val="000000100000" w:firstRow="0" w:lastRow="0" w:firstColumn="0" w:lastColumn="0" w:oddVBand="0" w:evenVBand="0" w:oddHBand="1" w:evenHBand="0" w:firstRowFirstColumn="0" w:firstRowLastColumn="0" w:lastRowFirstColumn="0" w:lastRowLastColumn="0"/>
+        </w:trPr>
+        <w:tc>
+          <w:tcPr>
+            <w:cnfStyle w:val="001000000000" w:firstRow="0" w:lastRow="0" w:firstColumn="1" w:lastColumn="0" w:oddVBand="0" w:evenVBand="0" w:oddHBand="0" w:evenHBand="0" w:firstRowFirstColumn="0" w:firstRowLastColumn="0" w:lastRowFirstColumn="0" w:lastRowLastColumn="0"/>
+            <w:tcW w:w="3509" w:type="dxa"/>
+          </w:tcPr>
+          <w:p>
+            <w:pPr>
+              <w:rPr>
+                <w:rFonts w:ascii="Segoe UI" w:hAnsi="Segoe UI" w:cs="Segoe UI"/>
+                <w:sz w:val="16"/>
+                <w:szCs w:val="16"/>
+                <w:lang w:val="en-US"/>
+              </w:rPr>
+            </w:pPr>
+            <w:r>
+              <w:rPr>
+                <w:rFonts w:ascii="Segoe UI" w:hAnsi="Segoe UI" w:cs="Segoe UI"/>
+                <w:sz w:val="16"/>
+                <w:szCs w:val="16"/>
+                <w:lang w:val="en-US"/>
+              </w:rPr>
+              <w:t>{%</w:t>
+            </w:r>
+            <w:proofErr w:type="spellStart"/>
+            <w:r>
+              <w:rPr>
+                <w:rFonts w:ascii="Segoe UI" w:hAnsi="Segoe UI" w:cs="Segoe UI"/>
+                <w:sz w:val="16"/>
+                <w:szCs w:val="16"/>
+                <w:lang w:val="en-US"/>
+              </w:rPr>
+              <w:t>tc</w:t>
+            </w:r>
+            <w:proofErr w:type="spellEnd"/>
+            <w:r>
+              <w:rPr>
+                <w:rFonts w:ascii="Segoe UI" w:hAnsi="Segoe UI" w:cs="Segoe UI"/>
+                <w:sz w:val="16"/>
+                <w:szCs w:val="16"/>
+                <w:lang w:val="en-US"/>
+              </w:rPr>
+              <w:t xml:space="preserve"> for col in columnas2%}</w:t>
+            </w:r>
+          </w:p>
+        </w:tc>
+        <w:tc>
+          <w:tcPr>
+            <w:tcW w:w="3509" w:type="dxa"/>
+          </w:tcPr>
+          <w:p>
+            <w:pPr>
+              <w:cnfStyle w:val="000000100000" w:firstRow="0" w:lastRow="0" w:firstColumn="0" w:lastColumn="0" w:oddVBand="0" w:evenVBand="0" w:oddHBand="1" w:evenHBand="0" w:firstRowFirstColumn="0" w:firstRowLastColumn="0" w:lastRowFirstColumn="0" w:lastRowLastColumn="0"/>
+              <w:rPr>
+                <w:rFonts w:ascii="Segoe UI" w:hAnsi="Segoe UI" w:cs="Segoe UI"/>
+                <w:sz w:val="16"/>
+                <w:szCs w:val="16"/>
+              </w:rPr>
+            </w:pPr>
+            <w:r>
+              <w:rPr>
+                <w:rFonts w:ascii="Segoe UI" w:hAnsi="Segoe UI" w:cs="Segoe UI"/>
+                <w:sz w:val="16"/>
+                <w:szCs w:val="16"/>
+              </w:rPr>
+              <w:t>{{col}}</w:t>
+            </w:r>
+          </w:p>
+        </w:tc>
+        <w:tc>
+          <w:tcPr>
+            <w:tcW w:w="3510" w:type="dxa"/>
+          </w:tcPr>
+          <w:p>
+            <w:pPr>
+              <w:cnfStyle w:val="000000100000" w:firstRow="0" w:lastRow="0" w:firstColumn="0" w:lastColumn="0" w:oddVBand="0" w:evenVBand="0" w:oddHBand="1" w:evenHBand="0" w:firstRowFirstColumn="0" w:firstRowLastColumn="0" w:lastRowFirstColumn="0" w:lastRowLastColumn="0"/>
+              <w:rPr>
+                <w:rFonts w:ascii="Segoe UI" w:hAnsi="Segoe UI" w:cs="Segoe UI"/>
+                <w:sz w:val="16"/>
+                <w:szCs w:val="16"/>
+              </w:rPr>
+            </w:pPr>
+            <w:r>
+              <w:rPr>
+                <w:rFonts w:ascii="Segoe UI" w:hAnsi="Segoe UI" w:cs="Segoe UI"/>
+                <w:sz w:val="16"/>
+                <w:szCs w:val="16"/>
+              </w:rPr>
+              <w:t>{%</w:t>
+            </w:r>
+            <w:proofErr w:type="spellStart"/>
+            <w:r>
+              <w:rPr>
+                <w:rFonts w:ascii="Segoe UI" w:hAnsi="Segoe UI" w:cs="Segoe UI"/>
+                <w:sz w:val="16"/>
+                <w:szCs w:val="16"/>
+              </w:rPr>
+              <w:t>tc</w:t>
+            </w:r>
+            <w:proofErr w:type="spellEnd"/>
+            <w:r>
+              <w:rPr>
+                <w:rFonts w:ascii="Segoe UI" w:hAnsi="Segoe UI" w:cs="Segoe UI"/>
+                <w:sz w:val="16"/>
+                <w:szCs w:val="16"/>
+              </w:rPr>
+              <w:t xml:space="preserve"> </w:t>
+            </w:r>
+            <w:proofErr w:type="spellStart"/>
+            <w:r>
+              <w:rPr>
+                <w:rFonts w:ascii="Segoe UI" w:hAnsi="Segoe UI" w:cs="Segoe UI"/>
+                <w:sz w:val="16"/>
+                <w:szCs w:val="16"/>
+              </w:rPr>
+              <w:t>endfor</w:t>
+            </w:r>
+            <w:proofErr w:type="spellEnd"/>
+            <w:r>
+              <w:rPr>
+                <w:rFonts w:ascii="Segoe UI" w:hAnsi="Segoe UI" w:cs="Segoe UI"/>
+                <w:sz w:val="16"/>
+                <w:szCs w:val="16"/>
+              </w:rPr>
+              <w:t>%}</w:t>
+            </w:r>
+          </w:p>
+        </w:tc>
+      </w:tr>
+      <w:tr>
+        <w:tc>
+          <w:tcPr>
+            <w:cnfStyle w:val="001000000000" w:firstRow="0" w:lastRow="0" w:firstColumn="1" w:lastColumn="0" w:oddVBand="0" w:evenVBand="0" w:oddHBand="0" w:evenHBand="0" w:firstRowFirstColumn="0" w:firstRowLastColumn="0" w:lastRowFirstColumn="0" w:lastRowLastColumn="0"/>
+            <w:tcW w:w="10528" w:type="dxa"/>
+            <w:gridSpan w:val="3"/>
+          </w:tcPr>
+          <w:p>
+            <w:pPr>
+              <w:rPr>
+                <w:rFonts w:ascii="Segoe UI" w:hAnsi="Segoe UI" w:cs="Segoe UI"/>
+                <w:sz w:val="16"/>
+                <w:szCs w:val="16"/>
+                <w:lang w:val="en-US"/>
+              </w:rPr>
+            </w:pPr>
+            <w:r>
+              <w:rPr>
+                <w:rFonts w:ascii="Segoe UI" w:hAnsi="Segoe UI" w:cs="Segoe UI"/>
+                <w:sz w:val="16"/>
+                <w:szCs w:val="16"/>
+                <w:lang w:val="en-US"/>
+              </w:rPr>
+              <w:t xml:space="preserve">{%tr for </w:t>
+            </w:r>
+            <w:proofErr w:type="gramStart"/>
+            <w:r>
+              <w:rPr>
+                <w:rFonts w:ascii="Segoe UI" w:hAnsi="Segoe UI" w:cs="Segoe UI"/>
+                <w:sz w:val="16"/>
+                <w:szCs w:val="16"/>
+                <w:lang w:val="en-US"/>
+              </w:rPr>
+              <w:t>_,values</w:t>
+            </w:r>
+            <w:proofErr w:type="gramEnd"/>
+            <w:r>
+              <w:rPr>
+                <w:rFonts w:ascii="Segoe UI" w:hAnsi="Segoe UI" w:cs="Segoe UI"/>
+                <w:sz w:val="16"/>
+                <w:szCs w:val="16"/>
+                <w:lang w:val="en-US"/>
+              </w:rPr>
+              <w:t xml:space="preserve"> in </w:t>
+            </w:r>
+            <w:proofErr w:type="spellStart"/>
+            <w:proofErr w:type="gramStart"/>
+            <w:r>
+              <w:rPr>
+                <w:rFonts w:ascii="Segoe UI" w:hAnsi="Segoe UI" w:cs="Segoe UI"/>
+                <w:sz w:val="16"/>
+                <w:szCs w:val="16"/>
+                <w:lang w:val="en-US"/>
+              </w:rPr>
+              <w:t>details.items</w:t>
+            </w:r>
+            <w:proofErr w:type="spellEnd"/>
+            <w:r>
+              <w:rPr>
+                <w:rFonts w:ascii="Segoe UI" w:hAnsi="Segoe UI" w:cs="Segoe UI"/>
+                <w:sz w:val="16"/>
+                <w:szCs w:val="16"/>
+                <w:lang w:val="en-US"/>
+              </w:rPr>
+              <w:t>()%</w:t>
+            </w:r>
+            <w:proofErr w:type="gramEnd"/>
+            <w:r>
+              <w:rPr>
+                <w:rFonts w:ascii="Segoe UI" w:hAnsi="Segoe UI" w:cs="Segoe UI"/>
+                <w:sz w:val="16"/>
+                <w:szCs w:val="16"/>
+                <w:lang w:val="en-US"/>
+              </w:rPr>
+              <w:t>}</w:t>
+            </w:r>
+          </w:p>
+        </w:tc>
+      </w:tr>
+      <w:tr>
+        <w:trPr>
+          <w:cnfStyle w:val="000000100000" w:firstRow="0" w:lastRow="0" w:firstColumn="0" w:lastColumn="0" w:oddVBand="0" w:evenVBand="0" w:oddHBand="1" w:evenHBand="0" w:firstRowFirstColumn="0" w:firstRowLastColumn="0" w:lastRowFirstColumn="0" w:lastRowLastColumn="0"/>
+        </w:trPr>
+        <w:tc>
+          <w:tcPr>
+            <w:cnfStyle w:val="001000000000" w:firstRow="0" w:lastRow="0" w:firstColumn="1" w:lastColumn="0" w:oddVBand="0" w:evenVBand="0" w:oddHBand="0" w:evenHBand="0" w:firstRowFirstColumn="0" w:firstRowLastColumn="0" w:lastRowFirstColumn="0" w:lastRowLastColumn="0"/>
+            <w:tcW w:w="3509" w:type="dxa"/>
+          </w:tcPr>
+          <w:p>
+            <w:pPr>
+              <w:rPr>
+                <w:rFonts w:ascii="Segoe UI" w:hAnsi="Segoe UI" w:cs="Segoe UI"/>
+                <w:sz w:val="16"/>
+                <w:szCs w:val="16"/>
+                <w:lang w:val="en-US"/>
+              </w:rPr>
+            </w:pPr>
+            <w:r>
+              <w:rPr>
+                <w:rFonts w:ascii="Segoe UI" w:hAnsi="Segoe UI" w:cs="Segoe UI"/>
+                <w:sz w:val="16"/>
+                <w:szCs w:val="16"/>
+                <w:lang w:val="en-US"/>
+              </w:rPr>
+              <w:t>{%</w:t>
+            </w:r>
+            <w:proofErr w:type="spellStart"/>
+            <w:r>
+              <w:rPr>
+                <w:rFonts w:ascii="Segoe UI" w:hAnsi="Segoe UI" w:cs="Segoe UI"/>
+                <w:sz w:val="16"/>
+                <w:szCs w:val="16"/>
+                <w:lang w:val="en-US"/>
+              </w:rPr>
+              <w:t>tc</w:t>
+            </w:r>
+            <w:proofErr w:type="spellEnd"/>
+            <w:r>
+              <w:rPr>
+                <w:rFonts w:ascii="Segoe UI" w:hAnsi="Segoe UI" w:cs="Segoe UI"/>
+                <w:sz w:val="16"/>
+                <w:szCs w:val="16"/>
+                <w:lang w:val="en-US"/>
+              </w:rPr>
+              <w:t xml:space="preserve"> for </w:t>
+            </w:r>
+            <w:proofErr w:type="gramStart"/>
+            <w:r>
+              <w:rPr>
+                <w:rFonts w:ascii="Segoe UI" w:hAnsi="Segoe UI" w:cs="Segoe UI"/>
+                <w:sz w:val="16"/>
+                <w:szCs w:val="16"/>
+                <w:lang w:val="en-US"/>
+              </w:rPr>
+              <w:t>col</w:t>
+            </w:r>
+            <w:proofErr w:type="gramEnd"/>
+            <w:r>
+              <w:rPr>
+                <w:rFonts w:ascii="Segoe UI" w:hAnsi="Segoe UI" w:cs="Segoe UI"/>
+                <w:sz w:val="16"/>
+                <w:szCs w:val="16"/>
+                <w:lang w:val="en-US"/>
+              </w:rPr>
+              <w:t xml:space="preserve"> in values%}</w:t>
+            </w:r>
+          </w:p>
+        </w:tc>
+        <w:tc>
+          <w:tcPr>
+            <w:tcW w:w="3509" w:type="dxa"/>
+          </w:tcPr>
+          <w:p>
+            <w:pPr>
+              <w:cnfStyle w:val="000000100000" w:firstRow="0" w:lastRow="0" w:firstColumn="0" w:lastColumn="0" w:oddVBand="0" w:evenVBand="0" w:oddHBand="1" w:evenHBand="0" w:firstRowFirstColumn="0" w:firstRowLastColumn="0" w:lastRowFirstColumn="0" w:lastRowLastColumn="0"/>
+              <w:rPr>
+                <w:rFonts w:ascii="Segoe UI" w:hAnsi="Segoe UI" w:cs="Segoe UI"/>
+                <w:sz w:val="16"/>
+                <w:szCs w:val="16"/>
+              </w:rPr>
+            </w:pPr>
+            <w:r>
+              <w:rPr>
+                <w:rFonts w:ascii="Segoe UI" w:hAnsi="Segoe UI" w:cs="Segoe UI"/>
+                <w:sz w:val="16"/>
+                <w:szCs w:val="16"/>
+              </w:rPr>
+              <w:t>{{col}}</w:t>
+            </w:r>
+          </w:p>
+        </w:tc>
+        <w:tc>
+          <w:tcPr>
+            <w:tcW w:w="3510" w:type="dxa"/>
+          </w:tcPr>
+          <w:p>
+            <w:pPr>
+              <w:cnfStyle w:val="000000100000" w:firstRow="0" w:lastRow="0" w:firstColumn="0" w:lastColumn="0" w:oddVBand="0" w:evenVBand="0" w:oddHBand="1" w:evenHBand="0" w:firstRowFirstColumn="0" w:firstRowLastColumn="0" w:lastRowFirstColumn="0" w:lastRowLastColumn="0"/>
+              <w:rPr>
+                <w:rFonts w:ascii="Segoe UI" w:hAnsi="Segoe UI" w:cs="Segoe UI"/>
+                <w:sz w:val="16"/>
+                <w:szCs w:val="16"/>
+              </w:rPr>
+            </w:pPr>
+            <w:r>
+              <w:rPr>
+                <w:rFonts w:ascii="Segoe UI" w:hAnsi="Segoe UI" w:cs="Segoe UI"/>
+                <w:sz w:val="16"/>
+                <w:szCs w:val="16"/>
+              </w:rPr>
+              <w:t>{%</w:t>
+            </w:r>
+            <w:proofErr w:type="spellStart"/>
+            <w:r>
+              <w:rPr>
+                <w:rFonts w:ascii="Segoe UI" w:hAnsi="Segoe UI" w:cs="Segoe UI"/>
+                <w:sz w:val="16"/>
+                <w:szCs w:val="16"/>
+              </w:rPr>
+              <w:t>tc</w:t>
+            </w:r>
+            <w:proofErr w:type="spellEnd"/>
+            <w:r>
+              <w:rPr>
+                <w:rFonts w:ascii="Segoe UI" w:hAnsi="Segoe UI" w:cs="Segoe UI"/>
+                <w:sz w:val="16"/>
+                <w:szCs w:val="16"/>
+              </w:rPr>
+              <w:t xml:space="preserve"> </w:t>
+            </w:r>
+            <w:proofErr w:type="spellStart"/>
+            <w:r>
+              <w:rPr>
+                <w:rFonts w:ascii="Segoe UI" w:hAnsi="Segoe UI" w:cs="Segoe UI"/>
+                <w:sz w:val="16"/>
+                <w:szCs w:val="16"/>
+              </w:rPr>
+              <w:t>endfor</w:t>
+            </w:r>
+            <w:proofErr w:type="spellEnd"/>
+            <w:r>
+              <w:rPr>
+                <w:rFonts w:ascii="Segoe UI" w:hAnsi="Segoe UI" w:cs="Segoe UI"/>
+                <w:sz w:val="16"/>
+                <w:szCs w:val="16"/>
+              </w:rPr>
+              <w:t>%}</w:t>
+            </w:r>
+          </w:p>
+        </w:tc>
+      </w:tr>
+      <w:tr>
+        <w:tc>
+          <w:tcPr>
+            <w:cnfStyle w:val="001000000000" w:firstRow="0" w:lastRow="0" w:firstColumn="1" w:lastColumn="0" w:oddVBand="0" w:evenVBand="0" w:oddHBand="0" w:evenHBand="0" w:firstRowFirstColumn="0" w:firstRowLastColumn="0" w:lastRowFirstColumn="0" w:lastRowLastColumn="0"/>
+            <w:tcW w:w="10528" w:type="dxa"/>
+            <w:gridSpan w:val="3"/>
+          </w:tcPr>
+          <w:p>
+            <w:pPr>
+              <w:rPr>
+                <w:rFonts w:ascii="Segoe UI" w:hAnsi="Segoe UI" w:cs="Segoe UI"/>
+                <w:sz w:val="16"/>
+                <w:szCs w:val="16"/>
+              </w:rPr>
+            </w:pPr>
+            <w:r>
+              <w:rPr>
+                <w:rFonts w:ascii="Segoe UI" w:hAnsi="Segoe UI" w:cs="Segoe UI"/>
+                <w:sz w:val="16"/>
+                <w:szCs w:val="16"/>
+              </w:rPr>
+              <w:t>{%</w:t>
+            </w:r>
+            <w:proofErr w:type="spellStart"/>
+            <w:r>
+              <w:rPr>
+                <w:rFonts w:ascii="Segoe UI" w:hAnsi="Segoe UI" w:cs="Segoe UI"/>
+                <w:sz w:val="16"/>
+                <w:szCs w:val="16"/>
+              </w:rPr>
+              <w:t>tr</w:t>
+            </w:r>
+            <w:proofErr w:type="spellEnd"/>
+            <w:r>
+              <w:rPr>
+                <w:rFonts w:ascii="Segoe UI" w:hAnsi="Segoe UI" w:cs="Segoe UI"/>
+                <w:sz w:val="16"/>
+                <w:szCs w:val="16"/>
+              </w:rPr>
+              <w:t xml:space="preserve"> </w:t>
+            </w:r>
+            <w:proofErr w:type="spellStart"/>
+            <w:r>
+              <w:rPr>
+                <w:rFonts w:ascii="Segoe UI" w:hAnsi="Segoe UI" w:cs="Segoe UI"/>
+                <w:sz w:val="16"/>
+                <w:szCs w:val="16"/>
+              </w:rPr>
+              <w:t>endfor</w:t>
+            </w:r>
+            <w:proofErr w:type="spellEnd"/>
+            <w:r>
+              <w:rPr>
+                <w:rFonts w:ascii="Segoe UI" w:hAnsi="Segoe UI" w:cs="Segoe UI"/>
+                <w:sz w:val="16"/>
+                <w:szCs w:val="16"/>
+              </w:rPr>
+              <w:t>%}</w:t>
+            </w:r>
+          </w:p>
+        </w:tc>
+      </w:tr>
+    </w:tbl>
+    <w:p>
+      <w:pPr>
+        <w:tabs>
+          <w:tab w:val="left" w:pos="1120"/>
+        </w:tabs>
+        <w:rPr>
+          <w:rFonts w:ascii="Segoe UI Black" w:hAnsi="Segoe UI Black"/>
+          <w:sz w:val="16"/>
+          <w:szCs w:val="16"/>
+          <w:lang w:val="en-US"/>
+        </w:rPr>
+      </w:pPr>
+      <w:r>
+        <w:rPr>
+          <w:rFonts w:ascii="Segoe UI Black" w:hAnsi="Segoe UI Black"/>
+          <w:sz w:val="16"/>
+          <w:szCs w:val="16"/>
+          <w:lang w:val="en-US"/>
+        </w:rPr>
+        <w:tab/>
+      </w:r>
+    </w:p>
+    <w:p>
+      <w:pPr>
+        <w:tabs>
+          <w:tab w:val="left" w:pos="1120"/>
+        </w:tabs>
+        <w:rPr>
+          <w:rFonts w:ascii="Segoe UI Black" w:hAnsi="Segoe UI Black"/>
+          <w:sz w:val="18"/>
+          <w:szCs w:val="18"/>
+          <w:lang w:val="en-US"/>
+        </w:rPr>
+      </w:pPr>
+      <w:r>
+        <w:rPr>
+          <w:rFonts w:ascii="Segoe UI Black" w:hAnsi="Segoe UI Black"/>
+          <w:sz w:val="18"/>
+          <w:szCs w:val="18"/>
+          <w:lang w:val="en-US"/>
+        </w:rPr>
+        <w:br w:type="column"/>
+      </w:r>
+      <w:r>
+        <w:rPr>
+          <w:rFonts w:ascii="Segoe UI Black" w:hAnsi="Segoe UI Black"/>
+          <w:sz w:val="18"/>
+          <w:szCs w:val="18"/>
+          <w:lang w:val="en-US"/>
+        </w:rPr>
+        <w:lastRenderedPageBreak/>
+        <w:t xml:space="preserve">{%for a in </w:t>
+      </w:r>
+      <w:proofErr w:type="gramStart"/>
+      <w:r>
+        <w:rPr>
+          <w:rFonts w:ascii="Segoe UI Black" w:hAnsi="Segoe UI Black"/>
+          <w:sz w:val="18"/>
+          <w:szCs w:val="18"/>
+          <w:lang w:val="en-US"/>
+        </w:rPr>
+        <w:t>items%}</w:t>
+      </w:r>
+      <w:proofErr w:type="gramEnd"/>
+    </w:p>
+    <w:tbl>
+      <w:tblPr>
+        <w:tblStyle w:val="Tablaconcuadrcula2-nfasis4"/>
+        <w:tblpPr w:leftFromText="141" w:rightFromText="141" w:tblpY="740"/>
+        <w:tblW w:w="0" w:type="auto"/>
+        <w:tblLayout w:type="fixed"/>
+        <w:tblLook w:val="04A0" w:firstRow="1" w:lastRow="0" w:firstColumn="1" w:lastColumn="0" w:noHBand="0" w:noVBand="1"/>
+      </w:tblPr>
+      <w:tblGrid>
+        <w:gridCol w:w="993"/>
+        <w:gridCol w:w="628"/>
+        <w:gridCol w:w="874"/>
+        <w:gridCol w:w="851"/>
+        <w:gridCol w:w="771"/>
+        <w:gridCol w:w="977"/>
+        <w:gridCol w:w="993"/>
+        <w:gridCol w:w="856"/>
+        <w:gridCol w:w="833"/>
+        <w:gridCol w:w="960"/>
+        <w:gridCol w:w="779"/>
+        <w:gridCol w:w="1023"/>
+      </w:tblGrid>
+      <w:tr>
+        <w:trPr>
+          <w:cnfStyle w:val="100000000000" w:firstRow="1" w:lastRow="0" w:firstColumn="0" w:lastColumn="0" w:oddVBand="0" w:evenVBand="0" w:oddHBand="0" w:evenHBand="0" w:firstRowFirstColumn="0" w:firstRowLastColumn="0" w:lastRowFirstColumn="0" w:lastRowLastColumn="0"/>
+        </w:trPr>
+        <w:tc>
+          <w:tcPr>
+            <w:cnfStyle w:val="001000000000" w:firstRow="0" w:lastRow="0" w:firstColumn="1" w:lastColumn="0" w:oddVBand="0" w:evenVBand="0" w:oddHBand="0" w:evenHBand="0" w:firstRowFirstColumn="0" w:firstRowLastColumn="0" w:lastRowFirstColumn="0" w:lastRowLastColumn="0"/>
+            <w:tcW w:w="993" w:type="dxa"/>
+          </w:tcPr>
+          <w:p>
+            <w:pPr>
+              <w:rPr>
+                <w:sz w:val="16"/>
+                <w:szCs w:val="16"/>
+                <w:lang w:val="en-US"/>
+              </w:rPr>
+            </w:pPr>
+          </w:p>
+        </w:tc>
+        <w:tc>
+          <w:tcPr>
+            <w:tcW w:w="628" w:type="dxa"/>
+          </w:tcPr>
+          <w:p>
+            <w:pPr>
+              <w:cnfStyle w:val="100000000000" w:firstRow="1" w:lastRow="0" w:firstColumn="0" w:lastColumn="0" w:oddVBand="0" w:evenVBand="0" w:oddHBand="0" w:evenHBand="0" w:firstRowFirstColumn="0" w:firstRowLastColumn="0" w:lastRowFirstColumn="0" w:lastRowLastColumn="0"/>
+              <w:rPr>
+                <w:sz w:val="16"/>
+                <w:szCs w:val="16"/>
+                <w:lang w:val="en-US"/>
+              </w:rPr>
+            </w:pPr>
+          </w:p>
+        </w:tc>
+        <w:tc>
+          <w:tcPr>
+            <w:tcW w:w="874" w:type="dxa"/>
+          </w:tcPr>
+          <w:p>
+            <w:pPr>
+              <w:cnfStyle w:val="100000000000" w:firstRow="1" w:lastRow="0" w:firstColumn="0" w:lastColumn="0" w:oddVBand="0" w:evenVBand="0" w:oddHBand="0" w:evenHBand="0" w:firstRowFirstColumn="0" w:firstRowLastColumn="0" w:lastRowFirstColumn="0" w:lastRowLastColumn="0"/>
+              <w:rPr>
+                <w:sz w:val="16"/>
+                <w:szCs w:val="16"/>
+                <w:lang w:val="en-US"/>
+              </w:rPr>
+            </w:pPr>
+          </w:p>
+        </w:tc>
+        <w:tc>
+          <w:tcPr>
+            <w:tcW w:w="851" w:type="dxa"/>
+          </w:tcPr>
+          <w:p>
+            <w:pPr>
+              <w:cnfStyle w:val="100000000000" w:firstRow="1" w:lastRow="0" w:firstColumn="0" w:lastColumn="0" w:oddVBand="0" w:evenVBand="0" w:oddHBand="0" w:evenHBand="0" w:firstRowFirstColumn="0" w:firstRowLastColumn="0" w:lastRowFirstColumn="0" w:lastRowLastColumn="0"/>
+              <w:rPr>
+                <w:sz w:val="16"/>
+                <w:szCs w:val="16"/>
+                <w:lang w:val="en-US"/>
+              </w:rPr>
+            </w:pPr>
+          </w:p>
+        </w:tc>
+        <w:tc>
+          <w:tcPr>
+            <w:tcW w:w="771" w:type="dxa"/>
+          </w:tcPr>
+          <w:p>
+            <w:pPr>
+              <w:cnfStyle w:val="100000000000" w:firstRow="1" w:lastRow="0" w:firstColumn="0" w:lastColumn="0" w:oddVBand="0" w:evenVBand="0" w:oddHBand="0" w:evenHBand="0" w:firstRowFirstColumn="0" w:firstRowLastColumn="0" w:lastRowFirstColumn="0" w:lastRowLastColumn="0"/>
+              <w:rPr>
+                <w:sz w:val="16"/>
+                <w:szCs w:val="16"/>
+                <w:lang w:val="en-US"/>
+              </w:rPr>
+            </w:pPr>
+          </w:p>
+        </w:tc>
+        <w:tc>
+          <w:tcPr>
+            <w:tcW w:w="977" w:type="dxa"/>
+          </w:tcPr>
+          <w:p>
+            <w:pPr>
+              <w:cnfStyle w:val="100000000000" w:firstRow="1" w:lastRow="0" w:firstColumn="0" w:lastColumn="0" w:oddVBand="0" w:evenVBand="0" w:oddHBand="0" w:evenHBand="0" w:firstRowFirstColumn="0" w:firstRowLastColumn="0" w:lastRowFirstColumn="0" w:lastRowLastColumn="0"/>
+              <w:rPr>
+                <w:sz w:val="16"/>
+                <w:szCs w:val="16"/>
+                <w:lang w:val="en-US"/>
+              </w:rPr>
+            </w:pPr>
+          </w:p>
+        </w:tc>
+        <w:tc>
+          <w:tcPr>
+            <w:tcW w:w="993" w:type="dxa"/>
+          </w:tcPr>
+          <w:p>
+            <w:pPr>
+              <w:cnfStyle w:val="100000000000" w:firstRow="1" w:lastRow="0" w:firstColumn="0" w:lastColumn="0" w:oddVBand="0" w:evenVBand="0" w:oddHBand="0" w:evenHBand="0" w:firstRowFirstColumn="0" w:firstRowLastColumn="0" w:lastRowFirstColumn="0" w:lastRowLastColumn="0"/>
+              <w:rPr>
+                <w:sz w:val="16"/>
+                <w:szCs w:val="16"/>
+                <w:lang w:val="en-US"/>
+              </w:rPr>
+            </w:pPr>
+          </w:p>
+        </w:tc>
+        <w:tc>
+          <w:tcPr>
+            <w:tcW w:w="856" w:type="dxa"/>
+          </w:tcPr>
+          <w:p>
+            <w:pPr>
+              <w:cnfStyle w:val="100000000000" w:firstRow="1" w:lastRow="0" w:firstColumn="0" w:lastColumn="0" w:oddVBand="0" w:evenVBand="0" w:oddHBand="0" w:evenHBand="0" w:firstRowFirstColumn="0" w:firstRowLastColumn="0" w:lastRowFirstColumn="0" w:lastRowLastColumn="0"/>
+              <w:rPr>
+                <w:sz w:val="16"/>
+                <w:szCs w:val="16"/>
+                <w:lang w:val="en-US"/>
+              </w:rPr>
+            </w:pPr>
+          </w:p>
+        </w:tc>
+        <w:tc>
+          <w:tcPr>
+            <w:tcW w:w="833" w:type="dxa"/>
+          </w:tcPr>
+          <w:p>
+            <w:pPr>
+              <w:cnfStyle w:val="100000000000" w:firstRow="1" w:lastRow="0" w:firstColumn="0" w:lastColumn="0" w:oddVBand="0" w:evenVBand="0" w:oddHBand="0" w:evenHBand="0" w:firstRowFirstColumn="0" w:firstRowLastColumn="0" w:lastRowFirstColumn="0" w:lastRowLastColumn="0"/>
+              <w:rPr>
+                <w:sz w:val="16"/>
+                <w:szCs w:val="16"/>
+                <w:lang w:val="en-US"/>
+              </w:rPr>
+            </w:pPr>
+          </w:p>
+        </w:tc>
+        <w:tc>
+          <w:tcPr>
+            <w:tcW w:w="960" w:type="dxa"/>
+          </w:tcPr>
+          <w:p>
+            <w:pPr>
+              <w:cnfStyle w:val="100000000000" w:firstRow="1" w:lastRow="0" w:firstColumn="0" w:lastColumn="0" w:oddVBand="0" w:evenVBand="0" w:oddHBand="0" w:evenHBand="0" w:firstRowFirstColumn="0" w:firstRowLastColumn="0" w:lastRowFirstColumn="0" w:lastRowLastColumn="0"/>
+              <w:rPr>
+                <w:sz w:val="16"/>
+                <w:szCs w:val="16"/>
+                <w:lang w:val="en-US"/>
+              </w:rPr>
+            </w:pPr>
+          </w:p>
+        </w:tc>
+        <w:tc>
+          <w:tcPr>
+            <w:tcW w:w="779" w:type="dxa"/>
+          </w:tcPr>
+          <w:p>
+            <w:pPr>
+              <w:cnfStyle w:val="100000000000" w:firstRow="1" w:lastRow="0" w:firstColumn="0" w:lastColumn="0" w:oddVBand="0" w:evenVBand="0" w:oddHBand="0" w:evenHBand="0" w:firstRowFirstColumn="0" w:firstRowLastColumn="0" w:lastRowFirstColumn="0" w:lastRowLastColumn="0"/>
+              <w:rPr>
+                <w:sz w:val="16"/>
+                <w:szCs w:val="16"/>
+                <w:lang w:val="en-US"/>
+              </w:rPr>
+            </w:pPr>
+          </w:p>
+        </w:tc>
+        <w:tc>
+          <w:tcPr>
+            <w:tcW w:w="1023" w:type="dxa"/>
+          </w:tcPr>
+          <w:p>
+            <w:pPr>
+              <w:cnfStyle w:val="100000000000" w:firstRow="1" w:lastRow="0" w:firstColumn="0" w:lastColumn="0" w:oddVBand="0" w:evenVBand="0" w:oddHBand="0" w:evenHBand="0" w:firstRowFirstColumn="0" w:firstRowLastColumn="0" w:lastRowFirstColumn="0" w:lastRowLastColumn="0"/>
+              <w:rPr>
+                <w:sz w:val="16"/>
+                <w:szCs w:val="16"/>
+                <w:lang w:val="en-US"/>
+              </w:rPr>
+            </w:pPr>
+          </w:p>
+        </w:tc>
+      </w:tr>
+      <w:tr>
+        <w:trPr>
+          <w:cnfStyle w:val="000000100000" w:firstRow="0" w:lastRow="0" w:firstColumn="0" w:lastColumn="0" w:oddVBand="0" w:evenVBand="0" w:oddHBand="1" w:evenHBand="0" w:firstRowFirstColumn="0" w:firstRowLastColumn="0" w:lastRowFirstColumn="0" w:lastRowLastColumn="0"/>
+        </w:trPr>
+        <w:tc>
+          <w:tcPr>
+            <w:cnfStyle w:val="001000000000" w:firstRow="0" w:lastRow="0" w:firstColumn="1" w:lastColumn="0" w:oddVBand="0" w:evenVBand="0" w:oddHBand="0" w:evenHBand="0" w:firstRowFirstColumn="0" w:firstRowLastColumn="0" w:lastRowFirstColumn="0" w:lastRowLastColumn="0"/>
+            <w:tcW w:w="10538" w:type="dxa"/>
+            <w:gridSpan w:val="12"/>
+          </w:tcPr>
+          <w:p>
+            <w:pPr>
+              <w:rPr>
+                <w:rFonts w:ascii="Segoe UI Black" w:hAnsi="Segoe UI Black"/>
+                <w:b w:val="0"/>
+                <w:bCs w:val="0"/>
+                <w:i/>
+                <w:iCs/>
+                <w:sz w:val="16"/>
+                <w:szCs w:val="16"/>
+              </w:rPr>
+            </w:pPr>
+            <w:proofErr w:type="spellStart"/>
+            <w:r>
+              <w:rPr>
+                <w:rFonts w:ascii="Segoe UI Black" w:hAnsi="Segoe UI Black"/>
+                <w:b w:val="0"/>
+                <w:bCs w:val="0"/>
+                <w:i/>
+                <w:iCs/>
+                <w:sz w:val="16"/>
+                <w:szCs w:val="16"/>
+              </w:rPr>
+              <w:t>Conditions</w:t>
+            </w:r>
+            <w:proofErr w:type="spellEnd"/>
+          </w:p>
+        </w:tc>
+      </w:tr>
+      <w:tr>
+        <w:tc>
+          <w:tcPr>
+            <w:cnfStyle w:val="001000000000" w:firstRow="0" w:lastRow="0" w:firstColumn="1" w:lastColumn="0" w:oddVBand="0" w:evenVBand="0" w:oddHBand="0" w:evenHBand="0" w:firstRowFirstColumn="0" w:firstRowLastColumn="0" w:lastRowFirstColumn="0" w:lastRowLastColumn="0"/>
+            <w:tcW w:w="993" w:type="dxa"/>
+          </w:tcPr>
+          <w:p>
+            <w:pPr>
+              <w:rPr>
+                <w:sz w:val="16"/>
+                <w:szCs w:val="16"/>
+              </w:rPr>
+            </w:pPr>
+            <w:r>
+              <w:rPr>
+                <w:sz w:val="16"/>
+                <w:szCs w:val="16"/>
+              </w:rPr>
+              <w:t>Box Id</w:t>
+            </w:r>
+          </w:p>
+        </w:tc>
+        <w:tc>
+          <w:tcPr>
+            <w:tcW w:w="628" w:type="dxa"/>
+          </w:tcPr>
+          <w:p>
+            <w:pPr>
+              <w:cnfStyle w:val="000000000000" w:firstRow="0" w:lastRow="0" w:firstColumn="0" w:lastColumn="0" w:oddVBand="0" w:evenVBand="0" w:oddHBand="0" w:evenHBand="0" w:firstRowFirstColumn="0" w:firstRowLastColumn="0" w:lastRowFirstColumn="0" w:lastRowLastColumn="0"/>
+              <w:rPr>
+                <w:sz w:val="16"/>
+                <w:szCs w:val="16"/>
+              </w:rPr>
+            </w:pPr>
+            <w:proofErr w:type="spellStart"/>
+            <w:r>
+              <w:rPr>
+                <w:sz w:val="16"/>
+                <w:szCs w:val="16"/>
+              </w:rPr>
+              <w:t>Soft</w:t>
+            </w:r>
+            <w:proofErr w:type="spellEnd"/>
+          </w:p>
+        </w:tc>
+        <w:tc>
+          <w:tcPr>
+            <w:tcW w:w="874" w:type="dxa"/>
+          </w:tcPr>
+          <w:p>
+            <w:pPr>
+              <w:cnfStyle w:val="000000000000" w:firstRow="0" w:lastRow="0" w:firstColumn="0" w:lastColumn="0" w:oddVBand="0" w:evenVBand="0" w:oddHBand="0" w:evenHBand="0" w:firstRowFirstColumn="0" w:firstRowLastColumn="0" w:lastRowFirstColumn="0" w:lastRowLastColumn="0"/>
+              <w:rPr>
+                <w:sz w:val="16"/>
+                <w:szCs w:val="16"/>
+              </w:rPr>
+            </w:pPr>
+            <w:proofErr w:type="spellStart"/>
+            <w:r>
+              <w:rPr>
+                <w:sz w:val="16"/>
+                <w:szCs w:val="16"/>
+              </w:rPr>
+              <w:t>Wound</w:t>
+            </w:r>
+            <w:proofErr w:type="spellEnd"/>
+          </w:p>
+        </w:tc>
+        <w:tc>
+          <w:tcPr>
+            <w:tcW w:w="851" w:type="dxa"/>
+          </w:tcPr>
+          <w:p>
+            <w:pPr>
+              <w:cnfStyle w:val="000000000000" w:firstRow="0" w:lastRow="0" w:firstColumn="0" w:lastColumn="0" w:oddVBand="0" w:evenVBand="0" w:oddHBand="0" w:evenHBand="0" w:firstRowFirstColumn="0" w:firstRowLastColumn="0" w:lastRowFirstColumn="0" w:lastRowLastColumn="0"/>
+              <w:rPr>
+                <w:sz w:val="16"/>
+                <w:szCs w:val="16"/>
+              </w:rPr>
+            </w:pPr>
+            <w:proofErr w:type="spellStart"/>
+            <w:r>
+              <w:rPr>
+                <w:sz w:val="16"/>
+                <w:szCs w:val="16"/>
+              </w:rPr>
+              <w:t>Bruise</w:t>
+            </w:r>
+            <w:proofErr w:type="spellEnd"/>
+          </w:p>
+        </w:tc>
+        <w:tc>
+          <w:tcPr>
+            <w:tcW w:w="771" w:type="dxa"/>
+          </w:tcPr>
+          <w:p>
+            <w:pPr>
+              <w:cnfStyle w:val="000000000000" w:firstRow="0" w:lastRow="0" w:firstColumn="0" w:lastColumn="0" w:oddVBand="0" w:evenVBand="0" w:oddHBand="0" w:evenHBand="0" w:firstRowFirstColumn="0" w:firstRowLastColumn="0" w:lastRowFirstColumn="0" w:lastRowLastColumn="0"/>
+              <w:rPr>
+                <w:sz w:val="16"/>
+                <w:szCs w:val="16"/>
+              </w:rPr>
+            </w:pPr>
+            <w:proofErr w:type="spellStart"/>
+            <w:r>
+              <w:rPr>
+                <w:sz w:val="16"/>
+                <w:szCs w:val="16"/>
+              </w:rPr>
+              <w:t>Stain</w:t>
+            </w:r>
+            <w:proofErr w:type="spellEnd"/>
+          </w:p>
+        </w:tc>
+        <w:tc>
+          <w:tcPr>
+            <w:tcW w:w="977" w:type="dxa"/>
+          </w:tcPr>
+          <w:p>
+            <w:pPr>
+              <w:cnfStyle w:val="000000000000" w:firstRow="0" w:lastRow="0" w:firstColumn="0" w:lastColumn="0" w:oddVBand="0" w:evenVBand="0" w:oddHBand="0" w:evenHBand="0" w:firstRowFirstColumn="0" w:firstRowLastColumn="0" w:lastRowFirstColumn="0" w:lastRowLastColumn="0"/>
+              <w:rPr>
+                <w:sz w:val="16"/>
+                <w:szCs w:val="16"/>
+              </w:rPr>
+            </w:pPr>
+            <w:r>
+              <w:rPr>
+                <w:sz w:val="16"/>
+                <w:szCs w:val="16"/>
+              </w:rPr>
+              <w:t>Cracking</w:t>
+            </w:r>
+          </w:p>
+        </w:tc>
+        <w:tc>
+          <w:tcPr>
+            <w:tcW w:w="993" w:type="dxa"/>
+          </w:tcPr>
+          <w:p>
+            <w:pPr>
+              <w:cnfStyle w:val="000000000000" w:firstRow="0" w:lastRow="0" w:firstColumn="0" w:lastColumn="0" w:oddVBand="0" w:evenVBand="0" w:oddHBand="0" w:evenHBand="0" w:firstRowFirstColumn="0" w:firstRowLastColumn="0" w:lastRowFirstColumn="0" w:lastRowLastColumn="0"/>
+              <w:rPr>
+                <w:sz w:val="16"/>
+                <w:szCs w:val="16"/>
+              </w:rPr>
+            </w:pPr>
+            <w:r>
+              <w:rPr>
+                <w:sz w:val="16"/>
+                <w:szCs w:val="16"/>
+              </w:rPr>
+              <w:t xml:space="preserve">No </w:t>
+            </w:r>
+            <w:proofErr w:type="spellStart"/>
+            <w:r>
+              <w:rPr>
+                <w:sz w:val="16"/>
+                <w:szCs w:val="16"/>
+              </w:rPr>
+              <w:t>Stem</w:t>
+            </w:r>
+            <w:proofErr w:type="spellEnd"/>
+          </w:p>
+        </w:tc>
+        <w:tc>
+          <w:tcPr>
+            <w:tcW w:w="856" w:type="dxa"/>
+          </w:tcPr>
+          <w:p>
+            <w:pPr>
+              <w:cnfStyle w:val="000000000000" w:firstRow="0" w:lastRow="0" w:firstColumn="0" w:lastColumn="0" w:oddVBand="0" w:evenVBand="0" w:oddHBand="0" w:evenHBand="0" w:firstRowFirstColumn="0" w:firstRowLastColumn="0" w:lastRowFirstColumn="0" w:lastRowLastColumn="0"/>
+              <w:rPr>
+                <w:sz w:val="16"/>
+                <w:szCs w:val="16"/>
+              </w:rPr>
+            </w:pPr>
+            <w:proofErr w:type="spellStart"/>
+            <w:r>
+              <w:rPr>
+                <w:sz w:val="16"/>
+                <w:szCs w:val="16"/>
+              </w:rPr>
+              <w:t>Pitting</w:t>
+            </w:r>
+            <w:proofErr w:type="spellEnd"/>
+          </w:p>
+        </w:tc>
+        <w:tc>
+          <w:tcPr>
+            <w:tcW w:w="833" w:type="dxa"/>
+          </w:tcPr>
+          <w:p>
+            <w:pPr>
+              <w:cnfStyle w:val="000000000000" w:firstRow="0" w:lastRow="0" w:firstColumn="0" w:lastColumn="0" w:oddVBand="0" w:evenVBand="0" w:oddHBand="0" w:evenHBand="0" w:firstRowFirstColumn="0" w:firstRowLastColumn="0" w:lastRowFirstColumn="0" w:lastRowLastColumn="0"/>
+              <w:rPr>
+                <w:sz w:val="16"/>
+                <w:szCs w:val="16"/>
+              </w:rPr>
+            </w:pPr>
+            <w:proofErr w:type="spellStart"/>
+            <w:r>
+              <w:rPr>
+                <w:sz w:val="16"/>
+                <w:szCs w:val="16"/>
+              </w:rPr>
+              <w:t>Decay</w:t>
+            </w:r>
+            <w:proofErr w:type="spellEnd"/>
+          </w:p>
+        </w:tc>
+        <w:tc>
+          <w:tcPr>
+            <w:tcW w:w="960" w:type="dxa"/>
+          </w:tcPr>
+          <w:p>
+            <w:pPr>
+              <w:cnfStyle w:val="000000000000" w:firstRow="0" w:lastRow="0" w:firstColumn="0" w:lastColumn="0" w:oddVBand="0" w:evenVBand="0" w:oddHBand="0" w:evenHBand="0" w:firstRowFirstColumn="0" w:firstRowLastColumn="0" w:lastRowFirstColumn="0" w:lastRowLastColumn="0"/>
+              <w:rPr>
+                <w:sz w:val="16"/>
+                <w:szCs w:val="16"/>
+              </w:rPr>
+            </w:pPr>
+            <w:proofErr w:type="spellStart"/>
+            <w:r>
+              <w:rPr>
+                <w:sz w:val="16"/>
+                <w:szCs w:val="16"/>
+              </w:rPr>
+              <w:t>Avg</w:t>
+            </w:r>
+            <w:proofErr w:type="spellEnd"/>
+            <w:r>
+              <w:rPr>
+                <w:sz w:val="16"/>
+                <w:szCs w:val="16"/>
+              </w:rPr>
+              <w:t xml:space="preserve"> Brix</w:t>
+            </w:r>
+          </w:p>
+        </w:tc>
+        <w:tc>
+          <w:tcPr>
+            <w:tcW w:w="779" w:type="dxa"/>
+          </w:tcPr>
+          <w:p>
+            <w:pPr>
+              <w:cnfStyle w:val="000000000000" w:firstRow="0" w:lastRow="0" w:firstColumn="0" w:lastColumn="0" w:oddVBand="0" w:evenVBand="0" w:oddHBand="0" w:evenHBand="0" w:firstRowFirstColumn="0" w:firstRowLastColumn="0" w:lastRowFirstColumn="0" w:lastRowLastColumn="0"/>
+              <w:rPr>
+                <w:sz w:val="16"/>
+                <w:szCs w:val="16"/>
+              </w:rPr>
+            </w:pPr>
+            <w:r>
+              <w:rPr>
+                <w:sz w:val="16"/>
+                <w:szCs w:val="16"/>
+              </w:rPr>
+              <w:t>Open</w:t>
+            </w:r>
+          </w:p>
+        </w:tc>
+        <w:tc>
+          <w:tcPr>
+            <w:tcW w:w="1023" w:type="dxa"/>
+          </w:tcPr>
+          <w:p>
+            <w:pPr>
+              <w:cnfStyle w:val="000000000000" w:firstRow="0" w:lastRow="0" w:firstColumn="0" w:lastColumn="0" w:oddVBand="0" w:evenVBand="0" w:oddHBand="0" w:evenHBand="0" w:firstRowFirstColumn="0" w:firstRowLastColumn="0" w:lastRowFirstColumn="0" w:lastRowLastColumn="0"/>
+              <w:rPr>
+                <w:sz w:val="16"/>
+                <w:szCs w:val="16"/>
+              </w:rPr>
+            </w:pPr>
+            <w:proofErr w:type="spellStart"/>
+            <w:r>
+              <w:rPr>
+                <w:sz w:val="16"/>
+                <w:szCs w:val="16"/>
+              </w:rPr>
+              <w:t>Firmness</w:t>
+            </w:r>
+            <w:proofErr w:type="spellEnd"/>
+          </w:p>
+        </w:tc>
+      </w:tr>
+      <w:tr>
+        <w:trPr>
+          <w:cnfStyle w:val="000000100000" w:firstRow="0" w:lastRow="0" w:firstColumn="0" w:lastColumn="0" w:oddVBand="0" w:evenVBand="0" w:oddHBand="1" w:evenHBand="0" w:firstRowFirstColumn="0" w:firstRowLastColumn="0" w:lastRowFirstColumn="0" w:lastRowLastColumn="0"/>
+        </w:trPr>
+        <w:tc>
+          <w:tcPr>
+            <w:cnfStyle w:val="001000000000" w:firstRow="0" w:lastRow="0" w:firstColumn="1" w:lastColumn="0" w:oddVBand="0" w:evenVBand="0" w:oddHBand="0" w:evenHBand="0" w:firstRowFirstColumn="0" w:firstRowLastColumn="0" w:lastRowFirstColumn="0" w:lastRowLastColumn="0"/>
+            <w:tcW w:w="993" w:type="dxa"/>
+          </w:tcPr>
+          <w:p>
+            <w:pPr>
+              <w:rPr>
+                <w:sz w:val="16"/>
+                <w:szCs w:val="16"/>
+              </w:rPr>
+            </w:pPr>
+            <w:r>
+              <w:rPr>
+                <w:sz w:val="16"/>
+                <w:szCs w:val="16"/>
+              </w:rPr>
+              <w:t>{{</w:t>
+            </w:r>
+            <w:proofErr w:type="spellStart"/>
+            <w:r>
+              <w:rPr>
+                <w:sz w:val="16"/>
+                <w:szCs w:val="16"/>
+              </w:rPr>
+              <w:t>a.box_id</w:t>
+            </w:r>
+            <w:proofErr w:type="spellEnd"/>
+            <w:r>
+              <w:rPr>
+                <w:sz w:val="16"/>
+                <w:szCs w:val="16"/>
+              </w:rPr>
+              <w:t>}}</w:t>
+            </w:r>
+          </w:p>
+        </w:tc>
+        <w:tc>
+          <w:tcPr>
+            <w:tcW w:w="628" w:type="dxa"/>
+          </w:tcPr>
+          <w:p>
+            <w:pPr>
+              <w:cnfStyle w:val="000000100000" w:firstRow="0" w:lastRow="0" w:firstColumn="0" w:lastColumn="0" w:oddVBand="0" w:evenVBand="0" w:oddHBand="1" w:evenHBand="0" w:firstRowFirstColumn="0" w:firstRowLastColumn="0" w:lastRowFirstColumn="0" w:lastRowLastColumn="0"/>
+              <w:rPr>
+                <w:sz w:val="16"/>
+                <w:szCs w:val="16"/>
+              </w:rPr>
+            </w:pPr>
+            <w:r>
+              <w:rPr>
+                <w:sz w:val="16"/>
+                <w:szCs w:val="16"/>
+              </w:rPr>
+              <w:t>{{</w:t>
+            </w:r>
+            <w:proofErr w:type="spellStart"/>
+            <w:proofErr w:type="gramStart"/>
+            <w:r>
+              <w:rPr>
+                <w:sz w:val="16"/>
+                <w:szCs w:val="16"/>
+              </w:rPr>
+              <w:t>a.soft</w:t>
+            </w:r>
+            <w:proofErr w:type="spellEnd"/>
+            <w:proofErr w:type="gramEnd"/>
+            <w:r>
+              <w:rPr>
+                <w:sz w:val="16"/>
+                <w:szCs w:val="16"/>
+              </w:rPr>
+              <w:t>}}</w:t>
+            </w:r>
+          </w:p>
+        </w:tc>
+        <w:tc>
+          <w:tcPr>
+            <w:tcW w:w="874" w:type="dxa"/>
+          </w:tcPr>
+          <w:p>
+            <w:pPr>
+              <w:cnfStyle w:val="000000100000" w:firstRow="0" w:lastRow="0" w:firstColumn="0" w:lastColumn="0" w:oddVBand="0" w:evenVBand="0" w:oddHBand="1" w:evenHBand="0" w:firstRowFirstColumn="0" w:firstRowLastColumn="0" w:lastRowFirstColumn="0" w:lastRowLastColumn="0"/>
+              <w:rPr>
+                <w:sz w:val="16"/>
+                <w:szCs w:val="16"/>
+              </w:rPr>
+            </w:pPr>
+            <w:r>
+              <w:rPr>
+                <w:sz w:val="16"/>
+                <w:szCs w:val="16"/>
+              </w:rPr>
+              <w:t>{{</w:t>
+            </w:r>
+            <w:proofErr w:type="spellStart"/>
+            <w:proofErr w:type="gramStart"/>
+            <w:r>
+              <w:rPr>
+                <w:sz w:val="16"/>
+                <w:szCs w:val="16"/>
+              </w:rPr>
+              <w:t>a.wound</w:t>
+            </w:r>
+            <w:proofErr w:type="spellEnd"/>
+            <w:proofErr w:type="gramEnd"/>
+            <w:r>
+              <w:rPr>
+                <w:sz w:val="16"/>
+                <w:szCs w:val="16"/>
+              </w:rPr>
+              <w:t>}}</w:t>
+            </w:r>
+          </w:p>
+        </w:tc>
+        <w:tc>
+          <w:tcPr>
+            <w:tcW w:w="851" w:type="dxa"/>
+          </w:tcPr>
+          <w:p>
+            <w:pPr>
+              <w:cnfStyle w:val="000000100000" w:firstRow="0" w:lastRow="0" w:firstColumn="0" w:lastColumn="0" w:oddVBand="0" w:evenVBand="0" w:oddHBand="1" w:evenHBand="0" w:firstRowFirstColumn="0" w:firstRowLastColumn="0" w:lastRowFirstColumn="0" w:lastRowLastColumn="0"/>
+              <w:rPr>
+                <w:sz w:val="16"/>
+                <w:szCs w:val="16"/>
+              </w:rPr>
+            </w:pPr>
+            <w:r>
+              <w:rPr>
+                <w:sz w:val="16"/>
+                <w:szCs w:val="16"/>
+              </w:rPr>
+              <w:t>{{</w:t>
+            </w:r>
+            <w:proofErr w:type="spellStart"/>
+            <w:proofErr w:type="gramStart"/>
+            <w:r>
+              <w:rPr>
+                <w:sz w:val="16"/>
+                <w:szCs w:val="16"/>
+              </w:rPr>
+              <w:t>a.bruise</w:t>
+            </w:r>
+            <w:proofErr w:type="spellEnd"/>
+            <w:proofErr w:type="gramEnd"/>
+            <w:r>
+              <w:rPr>
+                <w:sz w:val="16"/>
+                <w:szCs w:val="16"/>
+              </w:rPr>
+              <w:t>}}</w:t>
+            </w:r>
+          </w:p>
+        </w:tc>
+        <w:tc>
+          <w:tcPr>
+            <w:tcW w:w="771" w:type="dxa"/>
+          </w:tcPr>
+          <w:p>
+            <w:pPr>
+              <w:cnfStyle w:val="000000100000" w:firstRow="0" w:lastRow="0" w:firstColumn="0" w:lastColumn="0" w:oddVBand="0" w:evenVBand="0" w:oddHBand="1" w:evenHBand="0" w:firstRowFirstColumn="0" w:firstRowLastColumn="0" w:lastRowFirstColumn="0" w:lastRowLastColumn="0"/>
+              <w:rPr>
+                <w:sz w:val="16"/>
+                <w:szCs w:val="16"/>
+              </w:rPr>
+            </w:pPr>
+            <w:r>
+              <w:rPr>
+                <w:sz w:val="16"/>
+                <w:szCs w:val="16"/>
+              </w:rPr>
+              <w:t>{{</w:t>
+            </w:r>
+            <w:proofErr w:type="spellStart"/>
+            <w:proofErr w:type="gramStart"/>
+            <w:r>
+              <w:rPr>
+                <w:sz w:val="16"/>
+                <w:szCs w:val="16"/>
+              </w:rPr>
+              <w:t>a.stain</w:t>
+            </w:r>
+            <w:proofErr w:type="spellEnd"/>
+            <w:proofErr w:type="gramEnd"/>
+            <w:r>
+              <w:rPr>
+                <w:sz w:val="16"/>
+                <w:szCs w:val="16"/>
+              </w:rPr>
+              <w:t>}}</w:t>
+            </w:r>
+          </w:p>
+        </w:tc>
+        <w:tc>
+          <w:tcPr>
+            <w:tcW w:w="977" w:type="dxa"/>
+          </w:tcPr>
+          <w:p>
+            <w:pPr>
+              <w:cnfStyle w:val="000000100000" w:firstRow="0" w:lastRow="0" w:firstColumn="0" w:lastColumn="0" w:oddVBand="0" w:evenVBand="0" w:oddHBand="1" w:evenHBand="0" w:firstRowFirstColumn="0" w:firstRowLastColumn="0" w:lastRowFirstColumn="0" w:lastRowLastColumn="0"/>
+              <w:rPr>
+                <w:sz w:val="16"/>
+                <w:szCs w:val="16"/>
+              </w:rPr>
+            </w:pPr>
+            <w:r>
+              <w:rPr>
+                <w:sz w:val="16"/>
+                <w:szCs w:val="16"/>
+              </w:rPr>
+              <w:t>{{</w:t>
+            </w:r>
+            <w:proofErr w:type="spellStart"/>
+            <w:proofErr w:type="gramStart"/>
+            <w:r>
+              <w:rPr>
+                <w:sz w:val="16"/>
+                <w:szCs w:val="16"/>
+              </w:rPr>
+              <w:t>a.cracking</w:t>
+            </w:r>
+            <w:proofErr w:type="spellEnd"/>
+            <w:proofErr w:type="gramEnd"/>
+            <w:r>
+              <w:rPr>
+                <w:sz w:val="16"/>
+                <w:szCs w:val="16"/>
+              </w:rPr>
+              <w:t>}}</w:t>
+            </w:r>
+          </w:p>
+        </w:tc>
+        <w:tc>
+          <w:tcPr>
+            <w:tcW w:w="993" w:type="dxa"/>
+          </w:tcPr>
+          <w:p>
+            <w:pPr>
+              <w:cnfStyle w:val="000000100000" w:firstRow="0" w:lastRow="0" w:firstColumn="0" w:lastColumn="0" w:oddVBand="0" w:evenVBand="0" w:oddHBand="1" w:evenHBand="0" w:firstRowFirstColumn="0" w:firstRowLastColumn="0" w:lastRowFirstColumn="0" w:lastRowLastColumn="0"/>
+              <w:rPr>
+                <w:sz w:val="16"/>
+                <w:szCs w:val="16"/>
+              </w:rPr>
+            </w:pPr>
+            <w:r>
+              <w:rPr>
+                <w:sz w:val="16"/>
+                <w:szCs w:val="16"/>
+              </w:rPr>
+              <w:t>{{</w:t>
+            </w:r>
+            <w:proofErr w:type="spellStart"/>
+            <w:r>
+              <w:rPr>
+                <w:sz w:val="16"/>
+                <w:szCs w:val="16"/>
+              </w:rPr>
+              <w:t>a.no_stem</w:t>
+            </w:r>
+            <w:proofErr w:type="spellEnd"/>
+            <w:r>
+              <w:rPr>
+                <w:sz w:val="16"/>
+                <w:szCs w:val="16"/>
+              </w:rPr>
+              <w:t>}}</w:t>
+            </w:r>
+          </w:p>
+        </w:tc>
+        <w:tc>
+          <w:tcPr>
+            <w:tcW w:w="856" w:type="dxa"/>
+          </w:tcPr>
+          <w:p>
+            <w:pPr>
+              <w:cnfStyle w:val="000000100000" w:firstRow="0" w:lastRow="0" w:firstColumn="0" w:lastColumn="0" w:oddVBand="0" w:evenVBand="0" w:oddHBand="1" w:evenHBand="0" w:firstRowFirstColumn="0" w:firstRowLastColumn="0" w:lastRowFirstColumn="0" w:lastRowLastColumn="0"/>
+              <w:rPr>
+                <w:sz w:val="16"/>
+                <w:szCs w:val="16"/>
+              </w:rPr>
+            </w:pPr>
+            <w:r>
+              <w:rPr>
+                <w:sz w:val="16"/>
+                <w:szCs w:val="16"/>
+              </w:rPr>
+              <w:t>{{</w:t>
+            </w:r>
+            <w:proofErr w:type="spellStart"/>
+            <w:proofErr w:type="gramStart"/>
+            <w:r>
+              <w:rPr>
+                <w:sz w:val="16"/>
+                <w:szCs w:val="16"/>
+              </w:rPr>
+              <w:t>a.pitting</w:t>
+            </w:r>
+            <w:proofErr w:type="spellEnd"/>
+            <w:proofErr w:type="gramEnd"/>
+            <w:r>
+              <w:rPr>
+                <w:sz w:val="16"/>
+                <w:szCs w:val="16"/>
+              </w:rPr>
+              <w:t>}}</w:t>
+            </w:r>
+          </w:p>
+        </w:tc>
+        <w:tc>
+          <w:tcPr>
+            <w:tcW w:w="833" w:type="dxa"/>
+          </w:tcPr>
+          <w:p>
+            <w:pPr>
+              <w:cnfStyle w:val="000000100000" w:firstRow="0" w:lastRow="0" w:firstColumn="0" w:lastColumn="0" w:oddVBand="0" w:evenVBand="0" w:oddHBand="1" w:evenHBand="0" w:firstRowFirstColumn="0" w:firstRowLastColumn="0" w:lastRowFirstColumn="0" w:lastRowLastColumn="0"/>
+              <w:rPr>
+                <w:sz w:val="16"/>
+                <w:szCs w:val="16"/>
+              </w:rPr>
+            </w:pPr>
+            <w:r>
+              <w:rPr>
+                <w:sz w:val="16"/>
+                <w:szCs w:val="16"/>
+              </w:rPr>
+              <w:t>{{</w:t>
+            </w:r>
+            <w:proofErr w:type="spellStart"/>
+            <w:proofErr w:type="gramStart"/>
+            <w:r>
+              <w:rPr>
+                <w:sz w:val="16"/>
+                <w:szCs w:val="16"/>
+              </w:rPr>
+              <w:t>a.decay</w:t>
+            </w:r>
+            <w:proofErr w:type="spellEnd"/>
+            <w:proofErr w:type="gramEnd"/>
+            <w:r>
+              <w:rPr>
+                <w:sz w:val="16"/>
+                <w:szCs w:val="16"/>
+              </w:rPr>
+              <w:t>}}</w:t>
+            </w:r>
+          </w:p>
+        </w:tc>
+        <w:tc>
+          <w:tcPr>
+            <w:tcW w:w="960" w:type="dxa"/>
+          </w:tcPr>
+          <w:p>
+            <w:pPr>
+              <w:cnfStyle w:val="000000100000" w:firstRow="0" w:lastRow="0" w:firstColumn="0" w:lastColumn="0" w:oddVBand="0" w:evenVBand="0" w:oddHBand="1" w:evenHBand="0" w:firstRowFirstColumn="0" w:firstRowLastColumn="0" w:lastRowFirstColumn="0" w:lastRowLastColumn="0"/>
+              <w:rPr>
+                <w:sz w:val="16"/>
+                <w:szCs w:val="16"/>
+              </w:rPr>
+            </w:pPr>
+            <w:r>
+              <w:rPr>
+                <w:sz w:val="16"/>
+                <w:szCs w:val="16"/>
+              </w:rPr>
+              <w:t>{{</w:t>
+            </w:r>
+            <w:proofErr w:type="spellStart"/>
+            <w:r>
+              <w:rPr>
+                <w:sz w:val="16"/>
+                <w:szCs w:val="16"/>
+              </w:rPr>
+              <w:t>a.avg_brix</w:t>
+            </w:r>
+            <w:proofErr w:type="spellEnd"/>
+            <w:r>
+              <w:rPr>
+                <w:sz w:val="16"/>
+                <w:szCs w:val="16"/>
+              </w:rPr>
+              <w:t>}}</w:t>
+            </w:r>
+          </w:p>
+        </w:tc>
+        <w:tc>
+          <w:tcPr>
+            <w:tcW w:w="779" w:type="dxa"/>
+          </w:tcPr>
+          <w:p>
+            <w:pPr>
+              <w:cnfStyle w:val="000000100000" w:firstRow="0" w:lastRow="0" w:firstColumn="0" w:lastColumn="0" w:oddVBand="0" w:evenVBand="0" w:oddHBand="1" w:evenHBand="0" w:firstRowFirstColumn="0" w:firstRowLastColumn="0" w:lastRowFirstColumn="0" w:lastRowLastColumn="0"/>
+              <w:rPr>
+                <w:sz w:val="16"/>
+                <w:szCs w:val="16"/>
+              </w:rPr>
+            </w:pPr>
+            <w:r>
+              <w:rPr>
+                <w:sz w:val="16"/>
+                <w:szCs w:val="16"/>
+              </w:rPr>
+              <w:t>{{</w:t>
+            </w:r>
+            <w:proofErr w:type="spellStart"/>
+            <w:proofErr w:type="gramStart"/>
+            <w:r>
+              <w:rPr>
+                <w:sz w:val="16"/>
+                <w:szCs w:val="16"/>
+              </w:rPr>
+              <w:t>a.open</w:t>
+            </w:r>
+            <w:proofErr w:type="spellEnd"/>
+            <w:proofErr w:type="gramEnd"/>
+            <w:r>
+              <w:rPr>
+                <w:sz w:val="16"/>
+                <w:szCs w:val="16"/>
+              </w:rPr>
+              <w:t>}}</w:t>
+            </w:r>
+          </w:p>
+        </w:tc>
+        <w:tc>
+          <w:tcPr>
+            <w:tcW w:w="1023" w:type="dxa"/>
+          </w:tcPr>
+          <w:p>
+            <w:pPr>
+              <w:cnfStyle w:val="000000100000" w:firstRow="0" w:lastRow="0" w:firstColumn="0" w:lastColumn="0" w:oddVBand="0" w:evenVBand="0" w:oddHBand="1" w:evenHBand="0" w:firstRowFirstColumn="0" w:firstRowLastColumn="0" w:lastRowFirstColumn="0" w:lastRowLastColumn="0"/>
+              <w:rPr>
+                <w:sz w:val="16"/>
+                <w:szCs w:val="16"/>
+              </w:rPr>
+            </w:pPr>
+            <w:r>
+              <w:rPr>
+                <w:sz w:val="16"/>
+                <w:szCs w:val="16"/>
+              </w:rPr>
+              <w:t>{{</w:t>
+            </w:r>
+            <w:proofErr w:type="spellStart"/>
+            <w:proofErr w:type="gramStart"/>
+            <w:r>
+              <w:rPr>
+                <w:sz w:val="16"/>
+                <w:szCs w:val="16"/>
+              </w:rPr>
+              <w:t>a.Firmness</w:t>
+            </w:r>
+            <w:proofErr w:type="spellEnd"/>
+            <w:proofErr w:type="gramEnd"/>
+            <w:r>
+              <w:rPr>
+                <w:sz w:val="16"/>
+                <w:szCs w:val="16"/>
+              </w:rPr>
+              <w:t>}}</w:t>
+            </w:r>
+          </w:p>
+        </w:tc>
+      </w:tr>
+    </w:tbl>
+    <w:p>
+      <w:pPr>
+        <w:rPr>
+          <w:sz w:val="16"/>
+          <w:szCs w:val="16"/>
         </w:rPr>
       </w:pPr>
     </w:p>
@@ -118,578 +1728,299 @@
           <w:sz w:val="18"/>
           <w:szCs w:val="18"/>
         </w:rPr>
-        <w:t>DATE : {{fecha_generacion}}</w:t>
+        <w:t xml:space="preserve">                              </w:t>
       </w:r>
     </w:p>
+    <w:tbl>
+      <w:tblPr>
+        <w:tblStyle w:val="Tablaconcuadrcula"/>
+        <w:tblpPr w:leftFromText="141" w:rightFromText="141" w:vertAnchor="text" w:horzAnchor="margin" w:tblpXSpec="center" w:tblpY="-27"/>
+        <w:tblW w:w="0" w:type="auto"/>
+        <w:tblLook w:val="04A0" w:firstRow="1" w:lastRow="0" w:firstColumn="1" w:lastColumn="0" w:noHBand="0" w:noVBand="1"/>
+      </w:tblPr>
+      <w:tblGrid>
+        <w:gridCol w:w="2122"/>
+        <w:gridCol w:w="2122"/>
+        <w:gridCol w:w="2122"/>
+        <w:gridCol w:w="2122"/>
+      </w:tblGrid>
+      <w:tr>
+        <w:trPr>
+          <w:trHeight w:val="139"/>
+        </w:trPr>
+        <w:tc>
+          <w:tcPr>
+            <w:tcW w:w="2122" w:type="dxa"/>
+          </w:tcPr>
+          <w:p>
+            <w:pPr>
+              <w:jc w:val="center"/>
+              <w:rPr>
+                <w:sz w:val="18"/>
+                <w:szCs w:val="18"/>
+              </w:rPr>
+            </w:pPr>
+            <w:r>
+              <w:rPr>
+                <w:sz w:val="18"/>
+                <w:szCs w:val="18"/>
+              </w:rPr>
+              <w:t>Open</w:t>
+            </w:r>
+          </w:p>
+        </w:tc>
+        <w:tc>
+          <w:tcPr>
+            <w:tcW w:w="2122" w:type="dxa"/>
+          </w:tcPr>
+          <w:p>
+            <w:pPr>
+              <w:jc w:val="center"/>
+              <w:rPr>
+                <w:sz w:val="18"/>
+                <w:szCs w:val="18"/>
+              </w:rPr>
+            </w:pPr>
+            <w:r>
+              <w:rPr>
+                <w:sz w:val="18"/>
+                <w:szCs w:val="18"/>
+              </w:rPr>
+              <w:t xml:space="preserve">Open 2 </w:t>
+            </w:r>
+          </w:p>
+        </w:tc>
+        <w:tc>
+          <w:tcPr>
+            <w:tcW w:w="2122" w:type="dxa"/>
+          </w:tcPr>
+          <w:p>
+            <w:pPr>
+              <w:jc w:val="center"/>
+              <w:rPr>
+                <w:sz w:val="18"/>
+                <w:szCs w:val="18"/>
+              </w:rPr>
+            </w:pPr>
+            <w:r>
+              <w:rPr>
+                <w:sz w:val="18"/>
+                <w:szCs w:val="18"/>
+              </w:rPr>
+              <w:t>Tag</w:t>
+            </w:r>
+          </w:p>
+        </w:tc>
+        <w:tc>
+          <w:tcPr>
+            <w:tcW w:w="2122" w:type="dxa"/>
+          </w:tcPr>
+          <w:p>
+            <w:pPr>
+              <w:jc w:val="center"/>
+              <w:rPr>
+                <w:sz w:val="18"/>
+                <w:szCs w:val="18"/>
+              </w:rPr>
+            </w:pPr>
+            <w:proofErr w:type="spellStart"/>
+            <w:r>
+              <w:rPr>
+                <w:sz w:val="18"/>
+                <w:szCs w:val="18"/>
+              </w:rPr>
+              <w:t>Plate</w:t>
+            </w:r>
+            <w:proofErr w:type="spellEnd"/>
+          </w:p>
+        </w:tc>
+      </w:tr>
+      <w:tr>
+        <w:trPr>
+          <w:trHeight w:val="2029"/>
+        </w:trPr>
+        <w:tc>
+          <w:tcPr>
+            <w:tcW w:w="2122" w:type="dxa"/>
+          </w:tcPr>
+          <w:p>
+            <w:pPr>
+              <w:jc w:val="center"/>
+              <w:rPr>
+                <w:sz w:val="18"/>
+                <w:szCs w:val="18"/>
+              </w:rPr>
+            </w:pPr>
+            <w:r>
+              <w:rPr>
+                <w:sz w:val="18"/>
+                <w:szCs w:val="18"/>
+              </w:rPr>
+              <w:t>{{</w:t>
+            </w:r>
+            <w:proofErr w:type="spellStart"/>
+            <w:proofErr w:type="gramStart"/>
+            <w:r>
+              <w:rPr>
+                <w:sz w:val="18"/>
+                <w:szCs w:val="18"/>
+              </w:rPr>
+              <w:t>a.foto</w:t>
+            </w:r>
+            <w:proofErr w:type="gramEnd"/>
+            <w:r>
+              <w:rPr>
+                <w:sz w:val="18"/>
+                <w:szCs w:val="18"/>
+              </w:rPr>
+              <w:t>_open</w:t>
+            </w:r>
+            <w:proofErr w:type="spellEnd"/>
+            <w:r>
+              <w:rPr>
+                <w:sz w:val="18"/>
+                <w:szCs w:val="18"/>
+              </w:rPr>
+              <w:t>}}</w:t>
+            </w:r>
+          </w:p>
+        </w:tc>
+        <w:tc>
+          <w:tcPr>
+            <w:tcW w:w="2122" w:type="dxa"/>
+          </w:tcPr>
+          <w:p>
+            <w:pPr>
+              <w:jc w:val="center"/>
+              <w:rPr>
+                <w:sz w:val="18"/>
+                <w:szCs w:val="18"/>
+              </w:rPr>
+            </w:pPr>
+            <w:r>
+              <w:rPr>
+                <w:sz w:val="18"/>
+                <w:szCs w:val="18"/>
+              </w:rPr>
+              <w:t>{{</w:t>
+            </w:r>
+            <w:proofErr w:type="gramStart"/>
+            <w:r>
+              <w:rPr>
+                <w:sz w:val="18"/>
+                <w:szCs w:val="18"/>
+              </w:rPr>
+              <w:t>a.foto</w:t>
+            </w:r>
+            <w:proofErr w:type="gramEnd"/>
+            <w:r>
+              <w:rPr>
+                <w:sz w:val="18"/>
+                <w:szCs w:val="18"/>
+              </w:rPr>
+              <w:t>_open2}}</w:t>
+            </w:r>
+          </w:p>
+        </w:tc>
+        <w:tc>
+          <w:tcPr>
+            <w:tcW w:w="2122" w:type="dxa"/>
+          </w:tcPr>
+          <w:p>
+            <w:pPr>
+              <w:jc w:val="center"/>
+              <w:rPr>
+                <w:sz w:val="18"/>
+                <w:szCs w:val="18"/>
+              </w:rPr>
+            </w:pPr>
+            <w:r>
+              <w:rPr>
+                <w:sz w:val="18"/>
+                <w:szCs w:val="18"/>
+              </w:rPr>
+              <w:t>{{</w:t>
+            </w:r>
+            <w:proofErr w:type="spellStart"/>
+            <w:proofErr w:type="gramStart"/>
+            <w:r>
+              <w:rPr>
+                <w:sz w:val="18"/>
+                <w:szCs w:val="18"/>
+              </w:rPr>
+              <w:t>a.foto</w:t>
+            </w:r>
+            <w:proofErr w:type="gramEnd"/>
+            <w:r>
+              <w:rPr>
+                <w:sz w:val="18"/>
+                <w:szCs w:val="18"/>
+              </w:rPr>
+              <w:t>_etiqueta</w:t>
+            </w:r>
+            <w:proofErr w:type="spellEnd"/>
+            <w:r>
+              <w:rPr>
+                <w:sz w:val="18"/>
+                <w:szCs w:val="18"/>
+              </w:rPr>
+              <w:t>}}</w:t>
+            </w:r>
+          </w:p>
+        </w:tc>
+        <w:tc>
+          <w:tcPr>
+            <w:tcW w:w="2122" w:type="dxa"/>
+          </w:tcPr>
+          <w:p>
+            <w:pPr>
+              <w:jc w:val="center"/>
+              <w:rPr>
+                <w:sz w:val="18"/>
+                <w:szCs w:val="18"/>
+              </w:rPr>
+            </w:pPr>
+            <w:r>
+              <w:rPr>
+                <w:sz w:val="18"/>
+                <w:szCs w:val="18"/>
+              </w:rPr>
+              <w:t>{{</w:t>
+            </w:r>
+            <w:proofErr w:type="spellStart"/>
+            <w:proofErr w:type="gramStart"/>
+            <w:r>
+              <w:rPr>
+                <w:sz w:val="18"/>
+                <w:szCs w:val="18"/>
+              </w:rPr>
+              <w:t>a.foto</w:t>
+            </w:r>
+            <w:proofErr w:type="gramEnd"/>
+            <w:r>
+              <w:rPr>
+                <w:sz w:val="18"/>
+                <w:szCs w:val="18"/>
+              </w:rPr>
+              <w:t>_bandeja</w:t>
+            </w:r>
+            <w:proofErr w:type="spellEnd"/>
+            <w:r>
+              <w:rPr>
+                <w:sz w:val="18"/>
+                <w:szCs w:val="18"/>
+              </w:rPr>
+              <w:t>}}</w:t>
+            </w:r>
+          </w:p>
+        </w:tc>
+      </w:tr>
+    </w:tbl>
     <w:p>
       <w:pPr>
         <w:rPr>
           <w:sz w:val="18"/>
           <w:szCs w:val="18"/>
-        </w:rPr>
-      </w:pPr>
-    </w:p>
-    <w:p>
-      <w:pPr>
-        <w:rPr>
-          <w:sz w:val="18"/>
-          <w:szCs w:val="18"/>
-        </w:rPr>
-      </w:pPr>
-      <w:r>
-        <w:rPr>
-          <w:sz w:val="18"/>
-          <w:szCs w:val="18"/>
-        </w:rPr>
-        <w:br w:type="column"/>
-      </w:r>
-      <w:r>
-        <w:rPr>
-          <w:sz w:val="18"/>
-          <w:szCs w:val="18"/>
-        </w:rPr>
-        <w:lastRenderedPageBreak/>
-        <w:t>{%</w:t>
-      </w:r>
-      <w:r>
-        <w:rPr>
-          <w:sz w:val="18"/>
-          <w:szCs w:val="18"/>
-        </w:rPr>
-        <w:t xml:space="preserve"> </w:t>
-      </w:r>
-      <w:r>
-        <w:rPr>
-          <w:sz w:val="18"/>
-          <w:szCs w:val="18"/>
-        </w:rPr>
-        <w:t xml:space="preserve">for </w:t>
-      </w:r>
-      <w:r>
-        <w:rPr>
-          <w:sz w:val="18"/>
-          <w:szCs w:val="18"/>
-        </w:rPr>
-        <w:t>a</w:t>
-      </w:r>
-      <w:r>
-        <w:rPr>
-          <w:sz w:val="18"/>
-          <w:szCs w:val="18"/>
-        </w:rPr>
-        <w:t xml:space="preserve"> in items %} </w:t>
-      </w:r>
-    </w:p>
-    <w:tbl>
-      <w:tblPr>
-        <w:tblStyle w:val="Tablaconcuadrcula"/>
-        <w:tblW w:w="0" w:type="auto"/>
-        <w:tblLook w:val="04A0" w:firstRow="1" w:lastRow="0" w:firstColumn="1" w:lastColumn="0" w:noHBand="0" w:noVBand="1"/>
-      </w:tblPr>
-      <w:tblGrid>
-        <w:gridCol w:w="729"/>
-        <w:gridCol w:w="605"/>
-        <w:gridCol w:w="736"/>
-        <w:gridCol w:w="718"/>
-        <w:gridCol w:w="654"/>
-        <w:gridCol w:w="817"/>
-        <w:gridCol w:w="829"/>
-        <w:gridCol w:w="721"/>
-        <w:gridCol w:w="703"/>
-        <w:gridCol w:w="803"/>
-        <w:gridCol w:w="660"/>
-        <w:gridCol w:w="853"/>
-      </w:tblGrid>
-      <w:tr>
-        <w:tc>
-          <w:tcPr>
-            <w:tcW w:w="735" w:type="dxa"/>
-          </w:tcPr>
-          <w:p>
-            <w:pPr>
-              <w:rPr>
-                <w:sz w:val="16"/>
-                <w:szCs w:val="16"/>
-              </w:rPr>
-            </w:pPr>
-            <w:r>
-              <w:rPr>
-                <w:sz w:val="16"/>
-                <w:szCs w:val="16"/>
-              </w:rPr>
-              <w:t>Box Id</w:t>
-            </w:r>
-          </w:p>
-        </w:tc>
-        <w:tc>
-          <w:tcPr>
-            <w:tcW w:w="735" w:type="dxa"/>
-          </w:tcPr>
-          <w:p>
-            <w:pPr>
-              <w:rPr>
-                <w:sz w:val="16"/>
-                <w:szCs w:val="16"/>
-              </w:rPr>
-            </w:pPr>
-            <w:r>
-              <w:rPr>
-                <w:sz w:val="16"/>
-                <w:szCs w:val="16"/>
-              </w:rPr>
-              <w:t>Soft</w:t>
-            </w:r>
-          </w:p>
-        </w:tc>
-        <w:tc>
-          <w:tcPr>
-            <w:tcW w:w="735" w:type="dxa"/>
-          </w:tcPr>
-          <w:p>
-            <w:pPr>
-              <w:rPr>
-                <w:sz w:val="16"/>
-                <w:szCs w:val="16"/>
-              </w:rPr>
-            </w:pPr>
-            <w:r>
-              <w:rPr>
-                <w:sz w:val="16"/>
-                <w:szCs w:val="16"/>
-              </w:rPr>
-              <w:t>Wound</w:t>
-            </w:r>
-          </w:p>
-        </w:tc>
-        <w:tc>
-          <w:tcPr>
-            <w:tcW w:w="735" w:type="dxa"/>
-          </w:tcPr>
-          <w:p>
-            <w:pPr>
-              <w:rPr>
-                <w:sz w:val="16"/>
-                <w:szCs w:val="16"/>
-              </w:rPr>
-            </w:pPr>
-            <w:r>
-              <w:rPr>
-                <w:sz w:val="16"/>
-                <w:szCs w:val="16"/>
-              </w:rPr>
-              <w:t>Bruise</w:t>
-            </w:r>
-          </w:p>
-        </w:tc>
-        <w:tc>
-          <w:tcPr>
-            <w:tcW w:w="736" w:type="dxa"/>
-          </w:tcPr>
-          <w:p>
-            <w:pPr>
-              <w:rPr>
-                <w:sz w:val="16"/>
-                <w:szCs w:val="16"/>
-              </w:rPr>
-            </w:pPr>
-            <w:r>
-              <w:rPr>
-                <w:sz w:val="16"/>
-                <w:szCs w:val="16"/>
-              </w:rPr>
-              <w:t>Stain</w:t>
-            </w:r>
-          </w:p>
-        </w:tc>
-        <w:tc>
-          <w:tcPr>
-            <w:tcW w:w="736" w:type="dxa"/>
-          </w:tcPr>
-          <w:p>
-            <w:pPr>
-              <w:rPr>
-                <w:sz w:val="16"/>
-                <w:szCs w:val="16"/>
-              </w:rPr>
-            </w:pPr>
-            <w:r>
-              <w:rPr>
-                <w:sz w:val="16"/>
-                <w:szCs w:val="16"/>
-              </w:rPr>
-              <w:t>Cracking</w:t>
-            </w:r>
-          </w:p>
-        </w:tc>
-        <w:tc>
-          <w:tcPr>
-            <w:tcW w:w="736" w:type="dxa"/>
-          </w:tcPr>
-          <w:p>
-            <w:pPr>
-              <w:rPr>
-                <w:sz w:val="16"/>
-                <w:szCs w:val="16"/>
-              </w:rPr>
-            </w:pPr>
-            <w:r>
-              <w:rPr>
-                <w:sz w:val="16"/>
-                <w:szCs w:val="16"/>
-              </w:rPr>
-              <w:t>No Stem</w:t>
-            </w:r>
-          </w:p>
-        </w:tc>
-        <w:tc>
-          <w:tcPr>
-            <w:tcW w:w="736" w:type="dxa"/>
-          </w:tcPr>
-          <w:p>
-            <w:pPr>
-              <w:rPr>
-                <w:sz w:val="16"/>
-                <w:szCs w:val="16"/>
-              </w:rPr>
-            </w:pPr>
-            <w:r>
-              <w:rPr>
-                <w:sz w:val="16"/>
-                <w:szCs w:val="16"/>
-              </w:rPr>
-              <w:t>Pitting</w:t>
-            </w:r>
-          </w:p>
-        </w:tc>
-        <w:tc>
-          <w:tcPr>
-            <w:tcW w:w="736" w:type="dxa"/>
-          </w:tcPr>
-          <w:p>
-            <w:pPr>
-              <w:rPr>
-                <w:sz w:val="16"/>
-                <w:szCs w:val="16"/>
-              </w:rPr>
-            </w:pPr>
-            <w:r>
-              <w:rPr>
-                <w:sz w:val="16"/>
-                <w:szCs w:val="16"/>
-              </w:rPr>
-              <w:t>Decay</w:t>
-            </w:r>
-          </w:p>
-        </w:tc>
-        <w:tc>
-          <w:tcPr>
-            <w:tcW w:w="736" w:type="dxa"/>
-          </w:tcPr>
-          <w:p>
-            <w:pPr>
-              <w:rPr>
-                <w:sz w:val="16"/>
-                <w:szCs w:val="16"/>
-              </w:rPr>
-            </w:pPr>
-            <w:r>
-              <w:rPr>
-                <w:sz w:val="16"/>
-                <w:szCs w:val="16"/>
-              </w:rPr>
-              <w:t>Avg Brix</w:t>
-            </w:r>
-          </w:p>
-        </w:tc>
-        <w:tc>
-          <w:tcPr>
-            <w:tcW w:w="736" w:type="dxa"/>
-          </w:tcPr>
-          <w:p>
-            <w:pPr>
-              <w:rPr>
-                <w:sz w:val="16"/>
-                <w:szCs w:val="16"/>
-              </w:rPr>
-            </w:pPr>
-            <w:r>
-              <w:rPr>
-                <w:sz w:val="16"/>
-                <w:szCs w:val="16"/>
-              </w:rPr>
-              <w:t>Open</w:t>
-            </w:r>
-          </w:p>
-        </w:tc>
-        <w:tc>
-          <w:tcPr>
-            <w:tcW w:w="736" w:type="dxa"/>
-          </w:tcPr>
-          <w:p>
-            <w:pPr>
-              <w:rPr>
-                <w:sz w:val="16"/>
-                <w:szCs w:val="16"/>
-              </w:rPr>
-            </w:pPr>
-            <w:r>
-              <w:rPr>
-                <w:sz w:val="16"/>
-                <w:szCs w:val="16"/>
-              </w:rPr>
-              <w:t>Firmness</w:t>
-            </w:r>
-          </w:p>
-        </w:tc>
-      </w:tr>
-      <w:tr>
-        <w:tc>
-          <w:tcPr>
-            <w:tcW w:w="735" w:type="dxa"/>
-          </w:tcPr>
-          <w:p>
-            <w:pPr>
-              <w:rPr>
-                <w:sz w:val="16"/>
-                <w:szCs w:val="16"/>
-              </w:rPr>
-            </w:pPr>
-            <w:r>
-              <w:rPr>
-                <w:sz w:val="16"/>
-                <w:szCs w:val="16"/>
-              </w:rPr>
-              <w:t>{{a.box_id}}</w:t>
-            </w:r>
-          </w:p>
-        </w:tc>
-        <w:tc>
-          <w:tcPr>
-            <w:tcW w:w="735" w:type="dxa"/>
-          </w:tcPr>
-          <w:p>
-            <w:pPr>
-              <w:rPr>
-                <w:sz w:val="16"/>
-                <w:szCs w:val="16"/>
-              </w:rPr>
-            </w:pPr>
-            <w:r>
-              <w:rPr>
-                <w:sz w:val="16"/>
-                <w:szCs w:val="16"/>
-              </w:rPr>
-              <w:t>{{a.soft}}</w:t>
-            </w:r>
-          </w:p>
-        </w:tc>
-        <w:tc>
-          <w:tcPr>
-            <w:tcW w:w="735" w:type="dxa"/>
-          </w:tcPr>
-          <w:p>
-            <w:pPr>
-              <w:rPr>
-                <w:sz w:val="16"/>
-                <w:szCs w:val="16"/>
-              </w:rPr>
-            </w:pPr>
-            <w:r>
-              <w:rPr>
-                <w:sz w:val="16"/>
-                <w:szCs w:val="16"/>
-              </w:rPr>
-              <w:t>{{a.wound}}</w:t>
-            </w:r>
-          </w:p>
-        </w:tc>
-        <w:tc>
-          <w:tcPr>
-            <w:tcW w:w="735" w:type="dxa"/>
-          </w:tcPr>
-          <w:p>
-            <w:pPr>
-              <w:rPr>
-                <w:sz w:val="16"/>
-                <w:szCs w:val="16"/>
-              </w:rPr>
-            </w:pPr>
-            <w:r>
-              <w:rPr>
-                <w:sz w:val="16"/>
-                <w:szCs w:val="16"/>
-              </w:rPr>
-              <w:t>{{a.bruise}}</w:t>
-            </w:r>
-          </w:p>
-        </w:tc>
-        <w:tc>
-          <w:tcPr>
-            <w:tcW w:w="736" w:type="dxa"/>
-          </w:tcPr>
-          <w:p>
-            <w:pPr>
-              <w:rPr>
-                <w:sz w:val="16"/>
-                <w:szCs w:val="16"/>
-              </w:rPr>
-            </w:pPr>
-            <w:r>
-              <w:rPr>
-                <w:sz w:val="16"/>
-                <w:szCs w:val="16"/>
-              </w:rPr>
-              <w:t>{{a.stain}}</w:t>
-            </w:r>
-          </w:p>
-        </w:tc>
-        <w:tc>
-          <w:tcPr>
-            <w:tcW w:w="736" w:type="dxa"/>
-          </w:tcPr>
-          <w:p>
-            <w:pPr>
-              <w:rPr>
-                <w:sz w:val="16"/>
-                <w:szCs w:val="16"/>
-              </w:rPr>
-            </w:pPr>
-            <w:r>
-              <w:rPr>
-                <w:sz w:val="16"/>
-                <w:szCs w:val="16"/>
-              </w:rPr>
-              <w:t>{{a.cracking}}</w:t>
-            </w:r>
-          </w:p>
-        </w:tc>
-        <w:tc>
-          <w:tcPr>
-            <w:tcW w:w="736" w:type="dxa"/>
-          </w:tcPr>
-          <w:p>
-            <w:pPr>
-              <w:rPr>
-                <w:sz w:val="16"/>
-                <w:szCs w:val="16"/>
-              </w:rPr>
-            </w:pPr>
-            <w:r>
-              <w:rPr>
-                <w:sz w:val="16"/>
-                <w:szCs w:val="16"/>
-              </w:rPr>
-              <w:t>{{a.no_stem}}</w:t>
-            </w:r>
-          </w:p>
-        </w:tc>
-        <w:tc>
-          <w:tcPr>
-            <w:tcW w:w="736" w:type="dxa"/>
-          </w:tcPr>
-          <w:p>
-            <w:pPr>
-              <w:rPr>
-                <w:sz w:val="16"/>
-                <w:szCs w:val="16"/>
-              </w:rPr>
-            </w:pPr>
-            <w:r>
-              <w:rPr>
-                <w:sz w:val="16"/>
-                <w:szCs w:val="16"/>
-              </w:rPr>
-              <w:t>{{a.pitting}}</w:t>
-            </w:r>
-          </w:p>
-        </w:tc>
-        <w:tc>
-          <w:tcPr>
-            <w:tcW w:w="736" w:type="dxa"/>
-          </w:tcPr>
-          <w:p>
-            <w:pPr>
-              <w:rPr>
-                <w:sz w:val="16"/>
-                <w:szCs w:val="16"/>
-              </w:rPr>
-            </w:pPr>
-            <w:r>
-              <w:rPr>
-                <w:sz w:val="16"/>
-                <w:szCs w:val="16"/>
-              </w:rPr>
-              <w:t>{{a.decay}}</w:t>
-            </w:r>
-          </w:p>
-        </w:tc>
-        <w:tc>
-          <w:tcPr>
-            <w:tcW w:w="736" w:type="dxa"/>
-          </w:tcPr>
-          <w:p>
-            <w:pPr>
-              <w:rPr>
-                <w:sz w:val="16"/>
-                <w:szCs w:val="16"/>
-              </w:rPr>
-            </w:pPr>
-            <w:r>
-              <w:rPr>
-                <w:sz w:val="16"/>
-                <w:szCs w:val="16"/>
-              </w:rPr>
-              <w:t>{{a.avg_brix}}</w:t>
-            </w:r>
-          </w:p>
-        </w:tc>
-        <w:tc>
-          <w:tcPr>
-            <w:tcW w:w="736" w:type="dxa"/>
-          </w:tcPr>
-          <w:p>
-            <w:pPr>
-              <w:rPr>
-                <w:sz w:val="16"/>
-                <w:szCs w:val="16"/>
-              </w:rPr>
-            </w:pPr>
-            <w:r>
-              <w:rPr>
-                <w:sz w:val="16"/>
-                <w:szCs w:val="16"/>
-              </w:rPr>
-              <w:t>{{a.open}}</w:t>
-            </w:r>
-          </w:p>
-        </w:tc>
-        <w:tc>
-          <w:tcPr>
-            <w:tcW w:w="736" w:type="dxa"/>
-          </w:tcPr>
-          <w:p>
-            <w:pPr>
-              <w:rPr>
-                <w:sz w:val="16"/>
-                <w:szCs w:val="16"/>
-              </w:rPr>
-            </w:pPr>
-            <w:r>
-              <w:rPr>
-                <w:sz w:val="16"/>
-                <w:szCs w:val="16"/>
-              </w:rPr>
-              <w:t>{{a.Firmness}}</w:t>
-            </w:r>
-          </w:p>
-        </w:tc>
-      </w:tr>
-    </w:tbl>
-    <w:p>
-      <w:pPr>
-        <w:rPr>
-          <w:sz w:val="16"/>
-          <w:szCs w:val="16"/>
         </w:rPr>
       </w:pPr>
     </w:p>
@@ -713,85 +2044,7 @@
           <w:sz w:val="18"/>
           <w:szCs w:val="18"/>
         </w:rPr>
-        <w:t xml:space="preserve">Open                              </w:t>
-      </w:r>
-    </w:p>
-    <w:p>
-      <w:pPr>
-        <w:rPr>
-          <w:sz w:val="18"/>
-          <w:szCs w:val="18"/>
-        </w:rPr>
-      </w:pPr>
-      <w:r>
-        <w:rPr>
-          <w:sz w:val="18"/>
-          <w:szCs w:val="18"/>
-        </w:rPr>
-        <w:t>{{</w:t>
-      </w:r>
-      <w:r>
-        <w:rPr>
-          <w:sz w:val="18"/>
-          <w:szCs w:val="18"/>
-        </w:rPr>
-        <w:t>a</w:t>
-      </w:r>
-      <w:r>
-        <w:rPr>
-          <w:sz w:val="18"/>
-          <w:szCs w:val="18"/>
-        </w:rPr>
-        <w:t>.</w:t>
-      </w:r>
-      <w:r>
-        <w:rPr>
-          <w:sz w:val="18"/>
-          <w:szCs w:val="18"/>
-        </w:rPr>
-        <w:t>foto_open</w:t>
-      </w:r>
-      <w:r>
-        <w:rPr>
-          <w:sz w:val="18"/>
-          <w:szCs w:val="18"/>
-        </w:rPr>
-        <w:t>}}</w:t>
-      </w:r>
-      <w:r>
-        <w:rPr>
-          <w:sz w:val="18"/>
-          <w:szCs w:val="18"/>
-        </w:rPr>
-        <w:t xml:space="preserve">     |     </w:t>
-      </w:r>
-      <w:r>
-        <w:rPr>
-          <w:sz w:val="18"/>
-          <w:szCs w:val="18"/>
-        </w:rPr>
-        <w:t>{{</w:t>
-      </w:r>
-      <w:r>
-        <w:rPr>
-          <w:sz w:val="18"/>
-          <w:szCs w:val="18"/>
-        </w:rPr>
-        <w:t>a</w:t>
-      </w:r>
-      <w:r>
-        <w:rPr>
-          <w:sz w:val="18"/>
-          <w:szCs w:val="18"/>
-        </w:rPr>
-        <w:t>.foto_open2}}</w:t>
-      </w:r>
-      <w:r>
-        <w:rPr>
-          <w:sz w:val="18"/>
-          <w:szCs w:val="18"/>
-        </w:rPr>
-        <w:t xml:space="preserve">      |       {{a.foto_etiqueta}}</w:t>
+        <w:t xml:space="preserve">   </w:t>
       </w:r>
     </w:p>
     <w:p>
@@ -820,18 +2073,298 @@
     </w:p>
     <w:p>
       <w:pPr>
+        <w:spacing w:line="360" w:lineRule="auto"/>
         <w:rPr>
           <w:sz w:val="18"/>
           <w:szCs w:val="18"/>
         </w:rPr>
       </w:pPr>
-      <w:r>
+    </w:p>
+    <w:p>
+      <w:pPr>
+        <w:spacing w:line="360" w:lineRule="auto"/>
         <w:rPr>
           <w:sz w:val="18"/>
           <w:szCs w:val="18"/>
         </w:rPr>
-        <w:t>{{a.foto_bandeja}}     |     {{a.foto_partida}}     |      {{a.foto_defecto1}}         |      {{a.foto_defecto2}}</w:t>
-      </w:r>
+      </w:pPr>
+    </w:p>
+    <w:p>
+      <w:pPr>
+        <w:spacing w:line="360" w:lineRule="auto"/>
+        <w:rPr>
+          <w:sz w:val="18"/>
+          <w:szCs w:val="18"/>
+        </w:rPr>
+      </w:pPr>
+    </w:p>
+    <w:p>
+      <w:pPr>
+        <w:spacing w:line="360" w:lineRule="auto"/>
+        <w:rPr>
+          <w:sz w:val="18"/>
+          <w:szCs w:val="18"/>
+        </w:rPr>
+      </w:pPr>
+    </w:p>
+    <w:p>
+      <w:pPr>
+        <w:spacing w:line="360" w:lineRule="auto"/>
+        <w:rPr>
+          <w:sz w:val="18"/>
+          <w:szCs w:val="18"/>
+        </w:rPr>
+      </w:pPr>
+    </w:p>
+    <w:p>
+      <w:pPr>
+        <w:spacing w:line="360" w:lineRule="auto"/>
+        <w:rPr>
+          <w:sz w:val="18"/>
+          <w:szCs w:val="18"/>
+        </w:rPr>
+      </w:pPr>
+    </w:p>
+    <w:tbl>
+      <w:tblPr>
+        <w:tblStyle w:val="Tablaconcuadrcula"/>
+        <w:tblW w:w="0" w:type="auto"/>
+        <w:jc w:val="center"/>
+        <w:tblLook w:val="04A0" w:firstRow="1" w:lastRow="0" w:firstColumn="1" w:lastColumn="0" w:noHBand="0" w:noVBand="1"/>
+      </w:tblPr>
+      <w:tblGrid>
+        <w:gridCol w:w="3372"/>
+        <w:gridCol w:w="3509"/>
+        <w:gridCol w:w="2895"/>
+      </w:tblGrid>
+      <w:tr>
+        <w:trPr>
+          <w:jc w:val="center"/>
+        </w:trPr>
+        <w:tc>
+          <w:tcPr>
+            <w:tcW w:w="3372" w:type="dxa"/>
+          </w:tcPr>
+          <w:p>
+            <w:pPr>
+              <w:jc w:val="center"/>
+              <w:rPr>
+                <w:sz w:val="18"/>
+                <w:szCs w:val="18"/>
+              </w:rPr>
+            </w:pPr>
+            <w:r>
+              <w:rPr>
+                <w:sz w:val="18"/>
+                <w:szCs w:val="18"/>
+              </w:rPr>
+              <w:t xml:space="preserve">Split </w:t>
+            </w:r>
+            <w:proofErr w:type="spellStart"/>
+            <w:r>
+              <w:rPr>
+                <w:sz w:val="18"/>
+                <w:szCs w:val="18"/>
+              </w:rPr>
+              <w:t>Fruit</w:t>
+            </w:r>
+            <w:proofErr w:type="spellEnd"/>
+          </w:p>
+        </w:tc>
+        <w:tc>
+          <w:tcPr>
+            <w:tcW w:w="3509" w:type="dxa"/>
+          </w:tcPr>
+          <w:p>
+            <w:pPr>
+              <w:jc w:val="center"/>
+              <w:rPr>
+                <w:sz w:val="18"/>
+                <w:szCs w:val="18"/>
+              </w:rPr>
+            </w:pPr>
+            <w:proofErr w:type="spellStart"/>
+            <w:r>
+              <w:rPr>
+                <w:sz w:val="18"/>
+                <w:szCs w:val="18"/>
+              </w:rPr>
+              <w:t>Defects</w:t>
+            </w:r>
+            <w:proofErr w:type="spellEnd"/>
+            <w:r>
+              <w:rPr>
+                <w:sz w:val="18"/>
+                <w:szCs w:val="18"/>
+              </w:rPr>
+              <w:t xml:space="preserve"> 1</w:t>
+            </w:r>
+          </w:p>
+        </w:tc>
+        <w:tc>
+          <w:tcPr>
+            <w:tcW w:w="2895" w:type="dxa"/>
+          </w:tcPr>
+          <w:p>
+            <w:pPr>
+              <w:jc w:val="center"/>
+              <w:rPr>
+                <w:sz w:val="18"/>
+                <w:szCs w:val="18"/>
+              </w:rPr>
+            </w:pPr>
+            <w:proofErr w:type="spellStart"/>
+            <w:r>
+              <w:rPr>
+                <w:sz w:val="18"/>
+                <w:szCs w:val="18"/>
+              </w:rPr>
+              <w:t>Defects</w:t>
+            </w:r>
+            <w:proofErr w:type="spellEnd"/>
+            <w:r>
+              <w:rPr>
+                <w:sz w:val="18"/>
+                <w:szCs w:val="18"/>
+              </w:rPr>
+              <w:t xml:space="preserve"> 2</w:t>
+            </w:r>
+          </w:p>
+        </w:tc>
+      </w:tr>
+      <w:tr>
+        <w:trPr>
+          <w:jc w:val="center"/>
+        </w:trPr>
+        <w:tc>
+          <w:tcPr>
+            <w:tcW w:w="3372" w:type="dxa"/>
+          </w:tcPr>
+          <w:p>
+            <w:pPr>
+              <w:jc w:val="center"/>
+              <w:rPr>
+                <w:sz w:val="18"/>
+                <w:szCs w:val="18"/>
+              </w:rPr>
+            </w:pPr>
+            <w:r>
+              <w:rPr>
+                <w:sz w:val="18"/>
+                <w:szCs w:val="18"/>
+              </w:rPr>
+              <w:t>{{</w:t>
+            </w:r>
+            <w:proofErr w:type="spellStart"/>
+            <w:proofErr w:type="gramStart"/>
+            <w:r>
+              <w:rPr>
+                <w:sz w:val="18"/>
+                <w:szCs w:val="18"/>
+              </w:rPr>
+              <w:t>a.foto</w:t>
+            </w:r>
+            <w:proofErr w:type="gramEnd"/>
+            <w:r>
+              <w:rPr>
+                <w:sz w:val="18"/>
+                <w:szCs w:val="18"/>
+              </w:rPr>
+              <w:t>_partida</w:t>
+            </w:r>
+            <w:proofErr w:type="spellEnd"/>
+            <w:r>
+              <w:rPr>
+                <w:sz w:val="18"/>
+                <w:szCs w:val="18"/>
+              </w:rPr>
+              <w:t>}}</w:t>
+            </w:r>
+          </w:p>
+        </w:tc>
+        <w:tc>
+          <w:tcPr>
+            <w:tcW w:w="3509" w:type="dxa"/>
+          </w:tcPr>
+          <w:p>
+            <w:pPr>
+              <w:jc w:val="center"/>
+              <w:rPr>
+                <w:sz w:val="18"/>
+                <w:szCs w:val="18"/>
+              </w:rPr>
+            </w:pPr>
+            <w:r>
+              <w:rPr>
+                <w:sz w:val="18"/>
+                <w:szCs w:val="18"/>
+              </w:rPr>
+              <w:t>{{</w:t>
+            </w:r>
+            <w:proofErr w:type="gramStart"/>
+            <w:r>
+              <w:rPr>
+                <w:sz w:val="18"/>
+                <w:szCs w:val="18"/>
+              </w:rPr>
+              <w:t>a.foto</w:t>
+            </w:r>
+            <w:proofErr w:type="gramEnd"/>
+            <w:r>
+              <w:rPr>
+                <w:sz w:val="18"/>
+                <w:szCs w:val="18"/>
+              </w:rPr>
+              <w:t>_defecto1}}</w:t>
+            </w:r>
+          </w:p>
+        </w:tc>
+        <w:tc>
+          <w:tcPr>
+            <w:tcW w:w="2895" w:type="dxa"/>
+          </w:tcPr>
+          <w:p>
+            <w:pPr>
+              <w:jc w:val="center"/>
+              <w:rPr>
+                <w:sz w:val="18"/>
+                <w:szCs w:val="18"/>
+              </w:rPr>
+            </w:pPr>
+            <w:r>
+              <w:rPr>
+                <w:sz w:val="18"/>
+                <w:szCs w:val="18"/>
+              </w:rPr>
+              <w:t>{{</w:t>
+            </w:r>
+            <w:proofErr w:type="gramStart"/>
+            <w:r>
+              <w:rPr>
+                <w:sz w:val="18"/>
+                <w:szCs w:val="18"/>
+              </w:rPr>
+              <w:t>a.foto</w:t>
+            </w:r>
+            <w:proofErr w:type="gramEnd"/>
+            <w:r>
+              <w:rPr>
+                <w:sz w:val="18"/>
+                <w:szCs w:val="18"/>
+              </w:rPr>
+              <w:t>_defecto2}}</w:t>
+            </w:r>
+          </w:p>
+        </w:tc>
+      </w:tr>
+    </w:tbl>
+    <w:p>
+      <w:pPr>
+        <w:rPr>
+          <w:sz w:val="18"/>
+          <w:szCs w:val="18"/>
+        </w:rPr>
+      </w:pPr>
     </w:p>
     <w:p>
       <w:pPr>
@@ -860,7 +2393,23 @@
           <w:szCs w:val="18"/>
         </w:rPr>
         <w:br/>
-        <w:t>{% endfor %}</w:t>
+        <w:t xml:space="preserve">{% </w:t>
+      </w:r>
+      <w:proofErr w:type="spellStart"/>
+      <w:r>
+        <w:rPr>
+          <w:sz w:val="18"/>
+          <w:szCs w:val="18"/>
+        </w:rPr>
+        <w:t>endfor</w:t>
+      </w:r>
+      <w:proofErr w:type="spellEnd"/>
+      <w:r>
+        <w:rPr>
+          <w:sz w:val="18"/>
+          <w:szCs w:val="18"/>
+        </w:rPr>
+        <w:t xml:space="preserve"> %}</w:t>
       </w:r>
     </w:p>
     <w:p>
@@ -896,7 +2445,7 @@
     </w:p>
     <w:sectPr>
       <w:pgSz w:w="12240" w:h="15840"/>
-      <w:pgMar w:top="1417" w:right="1701" w:bottom="1417" w:left="1701" w:header="708" w:footer="708" w:gutter="0"/>
+      <w:pgMar w:top="1418" w:right="851" w:bottom="1418" w:left="851" w:header="709" w:footer="709" w:gutter="0"/>
       <w:cols w:space="708"/>
       <w:docGrid w:linePitch="360"/>
     </w:sectPr>
@@ -2059,6 +3608,497 @@
     <w:uiPriority w:val="99"/>
     <w:rsid w:val="00275903"/>
   </w:style>
+  <w:style w:type="table" w:styleId="Tablanormal4">
+    <w:name w:val="Plain Table 4"/>
+    <w:basedOn w:val="Tablanormal"/>
+    <w:uiPriority w:val="44"/>
+    <w:rsid w:val="00F05F36"/>
+    <w:pPr>
+      <w:spacing w:after="0" w:line="240" w:lineRule="auto"/>
+    </w:pPr>
+    <w:tblPr>
+      <w:tblStyleRowBandSize w:val="1"/>
+      <w:tblStyleColBandSize w:val="1"/>
+    </w:tblPr>
+    <w:tblStylePr w:type="firstRow">
+      <w:rPr>
+        <w:b/>
+        <w:bCs/>
+      </w:rPr>
+    </w:tblStylePr>
+    <w:tblStylePr w:type="lastRow">
+      <w:rPr>
+        <w:b/>
+        <w:bCs/>
+      </w:rPr>
+    </w:tblStylePr>
+    <w:tblStylePr w:type="firstCol">
+      <w:rPr>
+        <w:b/>
+        <w:bCs/>
+      </w:rPr>
+    </w:tblStylePr>
+    <w:tblStylePr w:type="lastCol">
+      <w:rPr>
+        <w:b/>
+        <w:bCs/>
+      </w:rPr>
+    </w:tblStylePr>
+    <w:tblStylePr w:type="band1Vert">
+      <w:tblPr/>
+      <w:tcPr>
+        <w:shd w:val="clear" w:color="auto" w:fill="F2F2F2" w:themeFill="background1" w:themeFillShade="F2"/>
+      </w:tcPr>
+    </w:tblStylePr>
+    <w:tblStylePr w:type="band1Horz">
+      <w:tblPr/>
+      <w:tcPr>
+        <w:shd w:val="clear" w:color="auto" w:fill="F2F2F2" w:themeFill="background1" w:themeFillShade="F2"/>
+      </w:tcPr>
+    </w:tblStylePr>
+  </w:style>
+  <w:style w:type="table" w:styleId="Tablaconcuadrcula2-nfasis1">
+    <w:name w:val="Grid Table 2 Accent 1"/>
+    <w:basedOn w:val="Tablanormal"/>
+    <w:uiPriority w:val="47"/>
+    <w:rsid w:val="00F05F36"/>
+    <w:pPr>
+      <w:spacing w:after="0" w:line="240" w:lineRule="auto"/>
+    </w:pPr>
+    <w:tblPr>
+      <w:tblStyleRowBandSize w:val="1"/>
+      <w:tblStyleColBandSize w:val="1"/>
+      <w:tblBorders>
+        <w:top w:val="single" w:sz="2" w:space="0" w:color="45B0E1" w:themeColor="accent1" w:themeTint="99"/>
+        <w:bottom w:val="single" w:sz="2" w:space="0" w:color="45B0E1" w:themeColor="accent1" w:themeTint="99"/>
+        <w:insideH w:val="single" w:sz="2" w:space="0" w:color="45B0E1" w:themeColor="accent1" w:themeTint="99"/>
+        <w:insideV w:val="single" w:sz="2" w:space="0" w:color="45B0E1" w:themeColor="accent1" w:themeTint="99"/>
+      </w:tblBorders>
+    </w:tblPr>
+    <w:tblStylePr w:type="firstRow">
+      <w:rPr>
+        <w:b/>
+        <w:bCs/>
+      </w:rPr>
+      <w:tblPr/>
+      <w:tcPr>
+        <w:tcBorders>
+          <w:top w:val="nil"/>
+          <w:bottom w:val="single" w:sz="12" w:space="0" w:color="45B0E1" w:themeColor="accent1" w:themeTint="99"/>
+          <w:insideH w:val="nil"/>
+          <w:insideV w:val="nil"/>
+        </w:tcBorders>
+        <w:shd w:val="clear" w:color="auto" w:fill="FFFFFF" w:themeFill="background1"/>
+      </w:tcPr>
+    </w:tblStylePr>
+    <w:tblStylePr w:type="lastRow">
+      <w:rPr>
+        <w:b/>
+        <w:bCs/>
+      </w:rPr>
+      <w:tblPr/>
+      <w:tcPr>
+        <w:tcBorders>
+          <w:top w:val="double" w:sz="2" w:space="0" w:color="45B0E1" w:themeColor="accent1" w:themeTint="99"/>
+          <w:bottom w:val="nil"/>
+          <w:insideH w:val="nil"/>
+          <w:insideV w:val="nil"/>
+        </w:tcBorders>
+        <w:shd w:val="clear" w:color="auto" w:fill="FFFFFF" w:themeFill="background1"/>
+      </w:tcPr>
+    </w:tblStylePr>
+    <w:tblStylePr w:type="firstCol">
+      <w:rPr>
+        <w:b/>
+        <w:bCs/>
+      </w:rPr>
+    </w:tblStylePr>
+    <w:tblStylePr w:type="lastCol">
+      <w:rPr>
+        <w:b/>
+        <w:bCs/>
+      </w:rPr>
+    </w:tblStylePr>
+    <w:tblStylePr w:type="band1Vert">
+      <w:tblPr/>
+      <w:tcPr>
+        <w:shd w:val="clear" w:color="auto" w:fill="C1E4F5" w:themeFill="accent1" w:themeFillTint="33"/>
+      </w:tcPr>
+    </w:tblStylePr>
+    <w:tblStylePr w:type="band1Horz">
+      <w:tblPr/>
+      <w:tcPr>
+        <w:shd w:val="clear" w:color="auto" w:fill="C1E4F5" w:themeFill="accent1" w:themeFillTint="33"/>
+      </w:tcPr>
+    </w:tblStylePr>
+  </w:style>
+  <w:style w:type="table" w:styleId="Tablaconcuadrcula2-nfasis4">
+    <w:name w:val="Grid Table 2 Accent 4"/>
+    <w:basedOn w:val="Tablanormal"/>
+    <w:uiPriority w:val="47"/>
+    <w:rsid w:val="00F05F36"/>
+    <w:pPr>
+      <w:spacing w:after="0" w:line="240" w:lineRule="auto"/>
+    </w:pPr>
+    <w:tblPr>
+      <w:tblStyleRowBandSize w:val="1"/>
+      <w:tblStyleColBandSize w:val="1"/>
+      <w:tblBorders>
+        <w:top w:val="single" w:sz="2" w:space="0" w:color="60CAF3" w:themeColor="accent4" w:themeTint="99"/>
+        <w:bottom w:val="single" w:sz="2" w:space="0" w:color="60CAF3" w:themeColor="accent4" w:themeTint="99"/>
+        <w:insideH w:val="single" w:sz="2" w:space="0" w:color="60CAF3" w:themeColor="accent4" w:themeTint="99"/>
+        <w:insideV w:val="single" w:sz="2" w:space="0" w:color="60CAF3" w:themeColor="accent4" w:themeTint="99"/>
+      </w:tblBorders>
+    </w:tblPr>
+    <w:tblStylePr w:type="firstRow">
+      <w:rPr>
+        <w:b/>
+        <w:bCs/>
+      </w:rPr>
+      <w:tblPr/>
+      <w:tcPr>
+        <w:tcBorders>
+          <w:top w:val="nil"/>
+          <w:bottom w:val="single" w:sz="12" w:space="0" w:color="60CAF3" w:themeColor="accent4" w:themeTint="99"/>
+          <w:insideH w:val="nil"/>
+          <w:insideV w:val="nil"/>
+        </w:tcBorders>
+        <w:shd w:val="clear" w:color="auto" w:fill="FFFFFF" w:themeFill="background1"/>
+      </w:tcPr>
+    </w:tblStylePr>
+    <w:tblStylePr w:type="lastRow">
+      <w:rPr>
+        <w:b/>
+        <w:bCs/>
+      </w:rPr>
+      <w:tblPr/>
+      <w:tcPr>
+        <w:tcBorders>
+          <w:top w:val="double" w:sz="2" w:space="0" w:color="60CAF3" w:themeColor="accent4" w:themeTint="99"/>
+          <w:bottom w:val="nil"/>
+          <w:insideH w:val="nil"/>
+          <w:insideV w:val="nil"/>
+        </w:tcBorders>
+        <w:shd w:val="clear" w:color="auto" w:fill="FFFFFF" w:themeFill="background1"/>
+      </w:tcPr>
+    </w:tblStylePr>
+    <w:tblStylePr w:type="firstCol">
+      <w:rPr>
+        <w:b/>
+        <w:bCs/>
+      </w:rPr>
+    </w:tblStylePr>
+    <w:tblStylePr w:type="lastCol">
+      <w:rPr>
+        <w:b/>
+        <w:bCs/>
+      </w:rPr>
+    </w:tblStylePr>
+    <w:tblStylePr w:type="band1Vert">
+      <w:tblPr/>
+      <w:tcPr>
+        <w:shd w:val="clear" w:color="auto" w:fill="CAEDFB" w:themeFill="accent4" w:themeFillTint="33"/>
+      </w:tcPr>
+    </w:tblStylePr>
+    <w:tblStylePr w:type="band1Horz">
+      <w:tblPr/>
+      <w:tcPr>
+        <w:shd w:val="clear" w:color="auto" w:fill="CAEDFB" w:themeFill="accent4" w:themeFillTint="33"/>
+      </w:tcPr>
+    </w:tblStylePr>
+  </w:style>
+  <w:style w:type="table" w:styleId="Tablanormal3">
+    <w:name w:val="Plain Table 3"/>
+    <w:basedOn w:val="Tablanormal"/>
+    <w:uiPriority w:val="43"/>
+    <w:rsid w:val="00E45A72"/>
+    <w:pPr>
+      <w:spacing w:after="0" w:line="240" w:lineRule="auto"/>
+    </w:pPr>
+    <w:tblPr>
+      <w:tblStyleRowBandSize w:val="1"/>
+      <w:tblStyleColBandSize w:val="1"/>
+    </w:tblPr>
+    <w:tblStylePr w:type="firstRow">
+      <w:rPr>
+        <w:b/>
+        <w:bCs/>
+        <w:caps/>
+      </w:rPr>
+      <w:tblPr/>
+      <w:tcPr>
+        <w:tcBorders>
+          <w:bottom w:val="single" w:sz="4" w:space="0" w:color="7F7F7F" w:themeColor="text1" w:themeTint="80"/>
+        </w:tcBorders>
+      </w:tcPr>
+    </w:tblStylePr>
+    <w:tblStylePr w:type="lastRow">
+      <w:rPr>
+        <w:b/>
+        <w:bCs/>
+        <w:caps/>
+      </w:rPr>
+      <w:tblPr/>
+      <w:tcPr>
+        <w:tcBorders>
+          <w:top w:val="nil"/>
+        </w:tcBorders>
+      </w:tcPr>
+    </w:tblStylePr>
+    <w:tblStylePr w:type="firstCol">
+      <w:rPr>
+        <w:b/>
+        <w:bCs/>
+        <w:caps/>
+      </w:rPr>
+      <w:tblPr/>
+      <w:tcPr>
+        <w:tcBorders>
+          <w:right w:val="single" w:sz="4" w:space="0" w:color="7F7F7F" w:themeColor="text1" w:themeTint="80"/>
+        </w:tcBorders>
+      </w:tcPr>
+    </w:tblStylePr>
+    <w:tblStylePr w:type="lastCol">
+      <w:rPr>
+        <w:b/>
+        <w:bCs/>
+        <w:caps/>
+      </w:rPr>
+      <w:tblPr/>
+      <w:tcPr>
+        <w:tcBorders>
+          <w:left w:val="nil"/>
+        </w:tcBorders>
+      </w:tcPr>
+    </w:tblStylePr>
+    <w:tblStylePr w:type="band1Vert">
+      <w:tblPr/>
+      <w:tcPr>
+        <w:shd w:val="clear" w:color="auto" w:fill="F2F2F2" w:themeFill="background1" w:themeFillShade="F2"/>
+      </w:tcPr>
+    </w:tblStylePr>
+    <w:tblStylePr w:type="band1Horz">
+      <w:tblPr/>
+      <w:tcPr>
+        <w:shd w:val="clear" w:color="auto" w:fill="F2F2F2" w:themeFill="background1" w:themeFillShade="F2"/>
+      </w:tcPr>
+    </w:tblStylePr>
+    <w:tblStylePr w:type="neCell">
+      <w:tblPr/>
+      <w:tcPr>
+        <w:tcBorders>
+          <w:left w:val="nil"/>
+        </w:tcBorders>
+      </w:tcPr>
+    </w:tblStylePr>
+    <w:tblStylePr w:type="nwCell">
+      <w:tblPr/>
+      <w:tcPr>
+        <w:tcBorders>
+          <w:right w:val="nil"/>
+        </w:tcBorders>
+      </w:tcPr>
+    </w:tblStylePr>
+  </w:style>
+  <w:style w:type="table" w:styleId="Tablaconcuadrcula3-nfasis1">
+    <w:name w:val="Grid Table 3 Accent 1"/>
+    <w:basedOn w:val="Tablanormal"/>
+    <w:uiPriority w:val="48"/>
+    <w:rsid w:val="00E45A72"/>
+    <w:pPr>
+      <w:spacing w:after="0" w:line="240" w:lineRule="auto"/>
+    </w:pPr>
+    <w:tblPr>
+      <w:tblStyleRowBandSize w:val="1"/>
+      <w:tblStyleColBandSize w:val="1"/>
+      <w:tblBorders>
+        <w:top w:val="single" w:sz="4" w:space="0" w:color="45B0E1" w:themeColor="accent1" w:themeTint="99"/>
+        <w:left w:val="single" w:sz="4" w:space="0" w:color="45B0E1" w:themeColor="accent1" w:themeTint="99"/>
+        <w:bottom w:val="single" w:sz="4" w:space="0" w:color="45B0E1" w:themeColor="accent1" w:themeTint="99"/>
+        <w:right w:val="single" w:sz="4" w:space="0" w:color="45B0E1" w:themeColor="accent1" w:themeTint="99"/>
+        <w:insideH w:val="single" w:sz="4" w:space="0" w:color="45B0E1" w:themeColor="accent1" w:themeTint="99"/>
+        <w:insideV w:val="single" w:sz="4" w:space="0" w:color="45B0E1" w:themeColor="accent1" w:themeTint="99"/>
+      </w:tblBorders>
+    </w:tblPr>
+    <w:tblStylePr w:type="firstRow">
+      <w:rPr>
+        <w:b/>
+        <w:bCs/>
+      </w:rPr>
+      <w:tblPr/>
+      <w:tcPr>
+        <w:tcBorders>
+          <w:top w:val="nil"/>
+          <w:left w:val="nil"/>
+          <w:right w:val="nil"/>
+          <w:insideH w:val="nil"/>
+          <w:insideV w:val="nil"/>
+        </w:tcBorders>
+        <w:shd w:val="clear" w:color="auto" w:fill="FFFFFF" w:themeFill="background1"/>
+      </w:tcPr>
+    </w:tblStylePr>
+    <w:tblStylePr w:type="lastRow">
+      <w:rPr>
+        <w:b/>
+        <w:bCs/>
+      </w:rPr>
+      <w:tblPr/>
+      <w:tcPr>
+        <w:tcBorders>
+          <w:left w:val="nil"/>
+          <w:bottom w:val="nil"/>
+          <w:right w:val="nil"/>
+          <w:insideH w:val="nil"/>
+          <w:insideV w:val="nil"/>
+        </w:tcBorders>
+        <w:shd w:val="clear" w:color="auto" w:fill="FFFFFF" w:themeFill="background1"/>
+      </w:tcPr>
+    </w:tblStylePr>
+    <w:tblStylePr w:type="firstCol">
+      <w:pPr>
+        <w:jc w:val="right"/>
+      </w:pPr>
+      <w:rPr>
+        <w:i/>
+        <w:iCs/>
+      </w:rPr>
+      <w:tblPr/>
+      <w:tcPr>
+        <w:tcBorders>
+          <w:top w:val="nil"/>
+          <w:left w:val="nil"/>
+          <w:bottom w:val="nil"/>
+          <w:insideH w:val="nil"/>
+          <w:insideV w:val="nil"/>
+        </w:tcBorders>
+        <w:shd w:val="clear" w:color="auto" w:fill="FFFFFF" w:themeFill="background1"/>
+      </w:tcPr>
+    </w:tblStylePr>
+    <w:tblStylePr w:type="lastCol">
+      <w:rPr>
+        <w:i/>
+        <w:iCs/>
+      </w:rPr>
+      <w:tblPr/>
+      <w:tcPr>
+        <w:tcBorders>
+          <w:top w:val="nil"/>
+          <w:bottom w:val="nil"/>
+          <w:right w:val="nil"/>
+          <w:insideH w:val="nil"/>
+          <w:insideV w:val="nil"/>
+        </w:tcBorders>
+        <w:shd w:val="clear" w:color="auto" w:fill="FFFFFF" w:themeFill="background1"/>
+      </w:tcPr>
+    </w:tblStylePr>
+    <w:tblStylePr w:type="band1Vert">
+      <w:tblPr/>
+      <w:tcPr>
+        <w:shd w:val="clear" w:color="auto" w:fill="C1E4F5" w:themeFill="accent1" w:themeFillTint="33"/>
+      </w:tcPr>
+    </w:tblStylePr>
+    <w:tblStylePr w:type="band1Horz">
+      <w:tblPr/>
+      <w:tcPr>
+        <w:shd w:val="clear" w:color="auto" w:fill="C1E4F5" w:themeFill="accent1" w:themeFillTint="33"/>
+      </w:tcPr>
+    </w:tblStylePr>
+    <w:tblStylePr w:type="neCell">
+      <w:tblPr/>
+      <w:tcPr>
+        <w:tcBorders>
+          <w:bottom w:val="single" w:sz="4" w:space="0" w:color="45B0E1" w:themeColor="accent1" w:themeTint="99"/>
+        </w:tcBorders>
+      </w:tcPr>
+    </w:tblStylePr>
+    <w:tblStylePr w:type="nwCell">
+      <w:tblPr/>
+      <w:tcPr>
+        <w:tcBorders>
+          <w:bottom w:val="single" w:sz="4" w:space="0" w:color="45B0E1" w:themeColor="accent1" w:themeTint="99"/>
+        </w:tcBorders>
+      </w:tcPr>
+    </w:tblStylePr>
+    <w:tblStylePr w:type="seCell">
+      <w:tblPr/>
+      <w:tcPr>
+        <w:tcBorders>
+          <w:top w:val="single" w:sz="4" w:space="0" w:color="45B0E1" w:themeColor="accent1" w:themeTint="99"/>
+        </w:tcBorders>
+      </w:tcPr>
+    </w:tblStylePr>
+    <w:tblStylePr w:type="swCell">
+      <w:tblPr/>
+      <w:tcPr>
+        <w:tcBorders>
+          <w:top w:val="single" w:sz="4" w:space="0" w:color="45B0E1" w:themeColor="accent1" w:themeTint="99"/>
+        </w:tcBorders>
+      </w:tcPr>
+    </w:tblStylePr>
+  </w:style>
+  <w:style w:type="table" w:styleId="Tablanormal1">
+    <w:name w:val="Plain Table 1"/>
+    <w:basedOn w:val="Tablanormal"/>
+    <w:uiPriority w:val="41"/>
+    <w:rsid w:val="00BD682D"/>
+    <w:pPr>
+      <w:spacing w:after="0" w:line="240" w:lineRule="auto"/>
+    </w:pPr>
+    <w:tblPr>
+      <w:tblStyleRowBandSize w:val="1"/>
+      <w:tblStyleColBandSize w:val="1"/>
+      <w:tblBorders>
+        <w:top w:val="single" w:sz="4" w:space="0" w:color="BFBFBF" w:themeColor="background1" w:themeShade="BF"/>
+        <w:left w:val="single" w:sz="4" w:space="0" w:color="BFBFBF" w:themeColor="background1" w:themeShade="BF"/>
+        <w:bottom w:val="single" w:sz="4" w:space="0" w:color="BFBFBF" w:themeColor="background1" w:themeShade="BF"/>
+        <w:right w:val="single" w:sz="4" w:space="0" w:color="BFBFBF" w:themeColor="background1" w:themeShade="BF"/>
+        <w:insideH w:val="single" w:sz="4" w:space="0" w:color="BFBFBF" w:themeColor="background1" w:themeShade="BF"/>
+        <w:insideV w:val="single" w:sz="4" w:space="0" w:color="BFBFBF" w:themeColor="background1" w:themeShade="BF"/>
+      </w:tblBorders>
+    </w:tblPr>
+    <w:tblStylePr w:type="firstRow">
+      <w:rPr>
+        <w:b/>
+        <w:bCs/>
+      </w:rPr>
+    </w:tblStylePr>
+    <w:tblStylePr w:type="lastRow">
+      <w:rPr>
+        <w:b/>
+        <w:bCs/>
+      </w:rPr>
+      <w:tblPr/>
+      <w:tcPr>
+        <w:tcBorders>
+          <w:top w:val="double" w:sz="4" w:space="0" w:color="BFBFBF" w:themeColor="background1" w:themeShade="BF"/>
+        </w:tcBorders>
+      </w:tcPr>
+    </w:tblStylePr>
+    <w:tblStylePr w:type="firstCol">
+      <w:rPr>
+        <w:b/>
+        <w:bCs/>
+      </w:rPr>
+    </w:tblStylePr>
+    <w:tblStylePr w:type="lastCol">
+      <w:rPr>
+        <w:b/>
+        <w:bCs/>
+      </w:rPr>
+    </w:tblStylePr>
+    <w:tblStylePr w:type="band1Vert">
+      <w:tblPr/>
+      <w:tcPr>
+        <w:shd w:val="clear" w:color="auto" w:fill="F2F2F2" w:themeFill="background1" w:themeFillShade="F2"/>
+      </w:tcPr>
+    </w:tblStylePr>
+    <w:tblStylePr w:type="band1Horz">
+      <w:tblPr/>
+      <w:tcPr>
+        <w:shd w:val="clear" w:color="auto" w:fill="F2F2F2" w:themeFill="background1" w:themeFillShade="F2"/>
+      </w:tcPr>
+    </w:tblStylePr>
+  </w:style>
 </w:styles>
 </file>
 

</xml_diff>